<commit_message>
Finish Report Chapter 3
</commit_message>
<xml_diff>
--- a/Final_Project_Report_Group16.docx
+++ b/Final_Project_Report_Group16.docx
@@ -362,6 +362,7 @@
                                     <w:calendar w:val="gregorian"/>
                                   </w:date>
                                 </w:sdtPr>
+                                <w:sdtEndPr/>
                                 <w:sdtContent>
                                   <w:p>
                                     <w:pPr>
@@ -408,6 +409,7 @@
                                     <w:dataBinding w:prefixMappings="xmlns:ns0='http://schemas.openxmlformats.org/officeDocument/2006/extended-properties' " w:xpath="/ns0:Properties[1]/ns0:Company[1]" w:storeItemID="{6668398D-A668-4E3E-A5EB-62B293D839F1}"/>
                                     <w:text/>
                                   </w:sdtPr>
+                                  <w:sdtEndPr/>
                                   <w:sdtContent>
                                     <w:r>
                                       <w:rPr>
@@ -467,6 +469,7 @@
                               <w:calendar w:val="gregorian"/>
                             </w:date>
                           </w:sdtPr>
+                          <w:sdtEndPr/>
                           <w:sdtContent>
                             <w:p>
                               <w:pPr>
@@ -513,6 +516,7 @@
                               <w:dataBinding w:prefixMappings="xmlns:ns0='http://schemas.openxmlformats.org/officeDocument/2006/extended-properties' " w:xpath="/ns0:Properties[1]/ns0:Company[1]" w:storeItemID="{6668398D-A668-4E3E-A5EB-62B293D839F1}"/>
                               <w:text/>
                             </w:sdtPr>
+                            <w:sdtEndPr/>
                             <w:sdtContent>
                               <w:r>
                                 <w:rPr>
@@ -553,14 +557,34 @@
               <w:szCs w:val="32"/>
             </w:rPr>
           </w:pPr>
+          <w:proofErr w:type="spellStart"/>
           <w:r>
             <w:rPr>
               <w:rFonts w:ascii="Times New Roman" w:hAnsi="Times New Roman" w:cs="Times New Roman"/>
               <w:sz w:val="32"/>
               <w:szCs w:val="32"/>
             </w:rPr>
-            <w:t>Jinglin Lyu</w:t>
+            <w:t>Jinglin</w:t>
           </w:r>
+          <w:proofErr w:type="spellEnd"/>
+          <w:r>
+            <w:rPr>
+              <w:rFonts w:ascii="Times New Roman" w:hAnsi="Times New Roman" w:cs="Times New Roman"/>
+              <w:sz w:val="32"/>
+              <w:szCs w:val="32"/>
+            </w:rPr>
+            <w:t xml:space="preserve"> </w:t>
+          </w:r>
+          <w:proofErr w:type="spellStart"/>
+          <w:r>
+            <w:rPr>
+              <w:rFonts w:ascii="Times New Roman" w:hAnsi="Times New Roman" w:cs="Times New Roman"/>
+              <w:sz w:val="32"/>
+              <w:szCs w:val="32"/>
+            </w:rPr>
+            <w:t>Lyu</w:t>
+          </w:r>
+          <w:proofErr w:type="spellEnd"/>
         </w:p>
         <w:p>
           <w:pPr>
@@ -5341,7 +5365,25 @@
           <w:sz w:val="24"/>
           <w:szCs w:val="24"/>
         </w:rPr>
-        <w:t xml:space="preserve">High-resolution microscope images of protein provide useful information regarding diseases. The Human Protein Atlas hosted an image classification challenge at the Kaggle website. </w:t>
+        <w:t xml:space="preserve">High-resolution microscope images of protein provide useful information regarding diseases. The Human Protein Atlas hosted an image classification challenge at the </w:t>
+      </w:r>
+      <w:proofErr w:type="spellStart"/>
+      <w:r>
+        <w:rPr>
+          <w:rFonts w:ascii="Times New Roman" w:hAnsi="Times New Roman" w:cs="Times New Roman"/>
+          <w:sz w:val="24"/>
+          <w:szCs w:val="24"/>
+        </w:rPr>
+        <w:t>Kaggle</w:t>
+      </w:r>
+      <w:proofErr w:type="spellEnd"/>
+      <w:r>
+        <w:rPr>
+          <w:rFonts w:ascii="Times New Roman" w:hAnsi="Times New Roman" w:cs="Times New Roman"/>
+          <w:sz w:val="24"/>
+          <w:szCs w:val="24"/>
+        </w:rPr>
+        <w:t xml:space="preserve"> website. </w:t>
       </w:r>
       <w:r>
         <w:rPr>
@@ -5507,7 +5549,25 @@
           <w:sz w:val="24"/>
           <w:szCs w:val="24"/>
         </w:rPr>
-        <w:t xml:space="preserve">With the availability of high-resolution microscope images, a further examination of protein complex patterns become feasible. The Human Protein Atlas hosted an image classification challenge at the Kaggle website. It would be interesting to develop a </w:t>
+        <w:t xml:space="preserve">With the availability of high-resolution microscope images, a further examination of protein complex patterns become feasible. The Human Protein Atlas hosted an image classification challenge at the </w:t>
+      </w:r>
+      <w:proofErr w:type="spellStart"/>
+      <w:r>
+        <w:rPr>
+          <w:rFonts w:ascii="Times New Roman" w:eastAsia="Times New Roman" w:hAnsi="Times New Roman" w:cs="Times New Roman"/>
+          <w:sz w:val="24"/>
+          <w:szCs w:val="24"/>
+        </w:rPr>
+        <w:t>Kaggle</w:t>
+      </w:r>
+      <w:proofErr w:type="spellEnd"/>
+      <w:r>
+        <w:rPr>
+          <w:rFonts w:ascii="Times New Roman" w:eastAsia="Times New Roman" w:hAnsi="Times New Roman" w:cs="Times New Roman"/>
+          <w:sz w:val="24"/>
+          <w:szCs w:val="24"/>
+        </w:rPr>
+        <w:t xml:space="preserve"> website. It would be interesting to develop a </w:t>
       </w:r>
       <w:r>
         <w:rPr>
@@ -5865,7 +5925,43 @@
           <w:sz w:val="24"/>
           <w:szCs w:val="24"/>
         </w:rPr>
-        <w:t>Yang et al. (2019) provided a summary of Human Protein Atlas Image Classification competition, which covered different aspects of competition including participation and performance, and strategies used by the top-ranking solutions. According to the survey conducted by the competition organizer, 44 out of 56 teams used variation of neural network architectures such as Inception, Densenet, and Resnet. 34 out of 56 teams used binary cross entropy as loss function. Other strategies for handling unbalanced classes and improving performance include applying class weights, data augmentation, and adding supplementary images.</w:t>
+        <w:t xml:space="preserve">Yang et al. (2019) provided a summary of Human Protein Atlas Image Classification competition, which covered different aspects of competition including participation and performance, and strategies used by the top-ranking solutions. According to the survey conducted by the competition organizer, 44 out of 56 teams used variation of neural network architectures such as Inception, </w:t>
+      </w:r>
+      <w:proofErr w:type="spellStart"/>
+      <w:r>
+        <w:rPr>
+          <w:rFonts w:ascii="Times New Roman" w:eastAsia="Times New Roman" w:hAnsi="Times New Roman" w:cs="Times New Roman"/>
+          <w:sz w:val="24"/>
+          <w:szCs w:val="24"/>
+        </w:rPr>
+        <w:t>Densenet</w:t>
+      </w:r>
+      <w:proofErr w:type="spellEnd"/>
+      <w:r>
+        <w:rPr>
+          <w:rFonts w:ascii="Times New Roman" w:eastAsia="Times New Roman" w:hAnsi="Times New Roman" w:cs="Times New Roman"/>
+          <w:sz w:val="24"/>
+          <w:szCs w:val="24"/>
+        </w:rPr>
+        <w:t xml:space="preserve">, and </w:t>
+      </w:r>
+      <w:proofErr w:type="spellStart"/>
+      <w:r>
+        <w:rPr>
+          <w:rFonts w:ascii="Times New Roman" w:eastAsia="Times New Roman" w:hAnsi="Times New Roman" w:cs="Times New Roman"/>
+          <w:sz w:val="24"/>
+          <w:szCs w:val="24"/>
+        </w:rPr>
+        <w:t>Resnet</w:t>
+      </w:r>
+      <w:proofErr w:type="spellEnd"/>
+      <w:r>
+        <w:rPr>
+          <w:rFonts w:ascii="Times New Roman" w:eastAsia="Times New Roman" w:hAnsi="Times New Roman" w:cs="Times New Roman"/>
+          <w:sz w:val="24"/>
+          <w:szCs w:val="24"/>
+        </w:rPr>
+        <w:t>. 34 out of 56 teams used binary cross entropy as loss function. Other strategies for handling unbalanced classes and improving performance include applying class weights, data augmentation, and adding supplementary images.</w:t>
       </w:r>
     </w:p>
     <w:p>
@@ -5889,6 +5985,7 @@
           <w:szCs w:val="24"/>
         </w:rPr>
       </w:pPr>
+      <w:proofErr w:type="spellStart"/>
       <w:r>
         <w:rPr>
           <w:rFonts w:ascii="Times New Roman" w:eastAsia="Times New Roman" w:hAnsi="Times New Roman" w:cs="Times New Roman"/>
@@ -5913,13 +6010,32 @@
         </w:rPr>
         <w:t>rnamaa</w:t>
       </w:r>
+      <w:proofErr w:type="spellEnd"/>
       <w:r>
         <w:rPr>
           <w:rFonts w:ascii="Times New Roman" w:eastAsia="Times New Roman" w:hAnsi="Times New Roman" w:cs="Times New Roman"/>
           <w:sz w:val="24"/>
           <w:szCs w:val="24"/>
         </w:rPr>
-        <w:t xml:space="preserve"> and Parts (2017) trained 11-layer neural network model based on high-throughput microscopy data to classify 12 fluorescent protein subcellular localization patterns in yeast cells. The first 8 were convolutional layers with rectified linear units. The number of units used in the first two convolutional layers was 64, 128 for the layers 3 and 4, and 256 for the remaining 4 convolutional layers. The last 3 layers were fully connected layers with a number of units of 512, 512, and 12. The output class was determined by the softmax function.</w:t>
+        <w:t xml:space="preserve"> and Parts (2017) trained 11-layer neural network model based on high-throughput microscopy data to classify 12 fluorescent protein subcellular localization patterns in yeast cells. The first 8 were convolutional layers with rectified linear units. The number of units used in the first two convolutional layers was 64, 128 for the layers 3 and 4, and 256 for the remaining 4 convolutional layers. The last 3 layers were fully connected layers with a number of units of 512, 512, and 12. The output class was determined by the </w:t>
+      </w:r>
+      <w:proofErr w:type="spellStart"/>
+      <w:r>
+        <w:rPr>
+          <w:rFonts w:ascii="Times New Roman" w:eastAsia="Times New Roman" w:hAnsi="Times New Roman" w:cs="Times New Roman"/>
+          <w:sz w:val="24"/>
+          <w:szCs w:val="24"/>
+        </w:rPr>
+        <w:t>softmax</w:t>
+      </w:r>
+      <w:proofErr w:type="spellEnd"/>
+      <w:r>
+        <w:rPr>
+          <w:rFonts w:ascii="Times New Roman" w:eastAsia="Times New Roman" w:hAnsi="Times New Roman" w:cs="Times New Roman"/>
+          <w:sz w:val="24"/>
+          <w:szCs w:val="24"/>
+        </w:rPr>
+        <w:t xml:space="preserve"> function.</w:t>
       </w:r>
     </w:p>
     <w:p>
@@ -5943,6 +6059,7 @@
           <w:szCs w:val="24"/>
         </w:rPr>
       </w:pPr>
+      <w:proofErr w:type="spellStart"/>
       <w:r>
         <w:rPr>
           <w:rFonts w:ascii="Times New Roman" w:hAnsi="Times New Roman" w:cs="Times New Roman"/>
@@ -5950,7 +6067,142 @@
           <w:szCs w:val="24"/>
         </w:rPr>
         <w:lastRenderedPageBreak/>
-        <w:t>Rumetshofer et al. (2019) proposed a new CNN architecture (GapNet-PL) to determine the existence or coexistence of 13 major organelles in Human Protein Atlas project protein images. The GapNet-PL consisted of two-steps. The first step was to use an encoder that was made of several convolutional layers to learn features on different spatial resolutions. The second step was to reduce features to vectors through global average pooling and paas them to a fully connected network with two hidden layers to make final prediction. SELU was used as activation function. The proposed architecture was compared to DenseNet, Multi-scale Convolutional Neural Network (M-CNN), DeepLoc, FCN-Seg, and Convolutional Multiple Instance Learning (Convolutional MIL). The proposed GapNet-PL showed better performance in terms of the metrics of F1 score and AUC.</w:t>
+        <w:t>Rumetshofer</w:t>
+      </w:r>
+      <w:proofErr w:type="spellEnd"/>
+      <w:r>
+        <w:rPr>
+          <w:rFonts w:ascii="Times New Roman" w:hAnsi="Times New Roman" w:cs="Times New Roman"/>
+          <w:sz w:val="24"/>
+          <w:szCs w:val="24"/>
+        </w:rPr>
+        <w:t xml:space="preserve"> et al. (2019) proposed a new CNN architecture (</w:t>
+      </w:r>
+      <w:proofErr w:type="spellStart"/>
+      <w:r>
+        <w:rPr>
+          <w:rFonts w:ascii="Times New Roman" w:hAnsi="Times New Roman" w:cs="Times New Roman"/>
+          <w:sz w:val="24"/>
+          <w:szCs w:val="24"/>
+        </w:rPr>
+        <w:t>GapNet</w:t>
+      </w:r>
+      <w:proofErr w:type="spellEnd"/>
+      <w:r>
+        <w:rPr>
+          <w:rFonts w:ascii="Times New Roman" w:hAnsi="Times New Roman" w:cs="Times New Roman"/>
+          <w:sz w:val="24"/>
+          <w:szCs w:val="24"/>
+        </w:rPr>
+        <w:t xml:space="preserve">-PL) to determine the existence or coexistence of 13 major organelles in Human Protein Atlas project protein images. The </w:t>
+      </w:r>
+      <w:proofErr w:type="spellStart"/>
+      <w:r>
+        <w:rPr>
+          <w:rFonts w:ascii="Times New Roman" w:hAnsi="Times New Roman" w:cs="Times New Roman"/>
+          <w:sz w:val="24"/>
+          <w:szCs w:val="24"/>
+        </w:rPr>
+        <w:t>GapNet</w:t>
+      </w:r>
+      <w:proofErr w:type="spellEnd"/>
+      <w:r>
+        <w:rPr>
+          <w:rFonts w:ascii="Times New Roman" w:hAnsi="Times New Roman" w:cs="Times New Roman"/>
+          <w:sz w:val="24"/>
+          <w:szCs w:val="24"/>
+        </w:rPr>
+        <w:t xml:space="preserve">-PL consisted of two-steps. The first step was to use an encoder that was made of several convolutional layers to learn features on different spatial resolutions. The second step was to reduce features to vectors through global average pooling and </w:t>
+      </w:r>
+      <w:proofErr w:type="spellStart"/>
+      <w:r>
+        <w:rPr>
+          <w:rFonts w:ascii="Times New Roman" w:hAnsi="Times New Roman" w:cs="Times New Roman"/>
+          <w:sz w:val="24"/>
+          <w:szCs w:val="24"/>
+        </w:rPr>
+        <w:t>paas</w:t>
+      </w:r>
+      <w:proofErr w:type="spellEnd"/>
+      <w:r>
+        <w:rPr>
+          <w:rFonts w:ascii="Times New Roman" w:hAnsi="Times New Roman" w:cs="Times New Roman"/>
+          <w:sz w:val="24"/>
+          <w:szCs w:val="24"/>
+        </w:rPr>
+        <w:t xml:space="preserve"> them to a fully connected network with two hidden layers to make final prediction. SELU was used as activation function. The proposed architecture was compared to </w:t>
+      </w:r>
+      <w:proofErr w:type="spellStart"/>
+      <w:r>
+        <w:rPr>
+          <w:rFonts w:ascii="Times New Roman" w:hAnsi="Times New Roman" w:cs="Times New Roman"/>
+          <w:sz w:val="24"/>
+          <w:szCs w:val="24"/>
+        </w:rPr>
+        <w:t>DenseNet</w:t>
+      </w:r>
+      <w:proofErr w:type="spellEnd"/>
+      <w:r>
+        <w:rPr>
+          <w:rFonts w:ascii="Times New Roman" w:hAnsi="Times New Roman" w:cs="Times New Roman"/>
+          <w:sz w:val="24"/>
+          <w:szCs w:val="24"/>
+        </w:rPr>
+        <w:t xml:space="preserve">, Multi-scale Convolutional Neural Network (M-CNN), </w:t>
+      </w:r>
+      <w:proofErr w:type="spellStart"/>
+      <w:r>
+        <w:rPr>
+          <w:rFonts w:ascii="Times New Roman" w:hAnsi="Times New Roman" w:cs="Times New Roman"/>
+          <w:sz w:val="24"/>
+          <w:szCs w:val="24"/>
+        </w:rPr>
+        <w:t>DeepLoc</w:t>
+      </w:r>
+      <w:proofErr w:type="spellEnd"/>
+      <w:r>
+        <w:rPr>
+          <w:rFonts w:ascii="Times New Roman" w:hAnsi="Times New Roman" w:cs="Times New Roman"/>
+          <w:sz w:val="24"/>
+          <w:szCs w:val="24"/>
+        </w:rPr>
+        <w:t>, FCN-</w:t>
+      </w:r>
+      <w:proofErr w:type="spellStart"/>
+      <w:r>
+        <w:rPr>
+          <w:rFonts w:ascii="Times New Roman" w:hAnsi="Times New Roman" w:cs="Times New Roman"/>
+          <w:sz w:val="24"/>
+          <w:szCs w:val="24"/>
+        </w:rPr>
+        <w:t>Seg</w:t>
+      </w:r>
+      <w:proofErr w:type="spellEnd"/>
+      <w:r>
+        <w:rPr>
+          <w:rFonts w:ascii="Times New Roman" w:hAnsi="Times New Roman" w:cs="Times New Roman"/>
+          <w:sz w:val="24"/>
+          <w:szCs w:val="24"/>
+        </w:rPr>
+        <w:t xml:space="preserve">, and Convolutional Multiple Instance Learning (Convolutional MIL). The proposed </w:t>
+      </w:r>
+      <w:proofErr w:type="spellStart"/>
+      <w:r>
+        <w:rPr>
+          <w:rFonts w:ascii="Times New Roman" w:hAnsi="Times New Roman" w:cs="Times New Roman"/>
+          <w:sz w:val="24"/>
+          <w:szCs w:val="24"/>
+        </w:rPr>
+        <w:t>GapNet</w:t>
+      </w:r>
+      <w:proofErr w:type="spellEnd"/>
+      <w:r>
+        <w:rPr>
+          <w:rFonts w:ascii="Times New Roman" w:hAnsi="Times New Roman" w:cs="Times New Roman"/>
+          <w:sz w:val="24"/>
+          <w:szCs w:val="24"/>
+        </w:rPr>
+        <w:t>-PL showed better performance in terms of the metrics of F1 score and AUC.</w:t>
       </w:r>
     </w:p>
     <w:p>
@@ -5974,13 +6226,23 @@
           <w:szCs w:val="24"/>
         </w:rPr>
       </w:pPr>
+      <w:proofErr w:type="spellStart"/>
       <w:r>
         <w:rPr>
           <w:rFonts w:ascii="Times New Roman" w:eastAsia="Times New Roman" w:hAnsi="Times New Roman" w:cs="Times New Roman"/>
           <w:sz w:val="24"/>
           <w:szCs w:val="24"/>
         </w:rPr>
-        <w:t>Ezat et al. (2019) applied convolutional neural network that was pre-trained on CNN CAFFE Image-Net based on large dataset of ILSVRC to classify the PASCAL VOC 2007 image dataset into 4 classes. The performance of the developed model was compared to support vector model and showed better performance.</w:t>
+        <w:t>Ezat</w:t>
+      </w:r>
+      <w:proofErr w:type="spellEnd"/>
+      <w:r>
+        <w:rPr>
+          <w:rFonts w:ascii="Times New Roman" w:eastAsia="Times New Roman" w:hAnsi="Times New Roman" w:cs="Times New Roman"/>
+          <w:sz w:val="24"/>
+          <w:szCs w:val="24"/>
+        </w:rPr>
+        <w:t xml:space="preserve"> et al. (2019) applied convolutional neural network that was pre-trained on CNN CAFFE Image-Net based on large dataset of ILSVRC to classify the PASCAL VOC 2007 image dataset into 4 classes. The performance of the developed model was compared to support vector model and showed better performance.</w:t>
       </w:r>
     </w:p>
     <w:p>
@@ -6012,16 +6274,56 @@
           <w:sz w:val="24"/>
           <w:szCs w:val="24"/>
         </w:rPr>
-        <w:t>The Kaggle website posted a leaderboard for Human Protein Atlas Image Classification Challenge</w:t>
-      </w:r>
-      <w:r>
-        <w:rPr>
-          <w:rFonts w:ascii="Times New Roman" w:hAnsi="Times New Roman" w:cs="Times New Roman"/>
-          <w:bCs/>
-          <w:sz w:val="24"/>
-          <w:szCs w:val="24"/>
-        </w:rPr>
-        <w:t xml:space="preserve"> (Kaggle, 2020)</w:t>
+        <w:t xml:space="preserve">The </w:t>
+      </w:r>
+      <w:proofErr w:type="spellStart"/>
+      <w:r>
+        <w:rPr>
+          <w:rFonts w:ascii="Times New Roman" w:hAnsi="Times New Roman" w:cs="Times New Roman"/>
+          <w:bCs/>
+          <w:sz w:val="24"/>
+          <w:szCs w:val="24"/>
+        </w:rPr>
+        <w:t>Kaggle</w:t>
+      </w:r>
+      <w:proofErr w:type="spellEnd"/>
+      <w:r>
+        <w:rPr>
+          <w:rFonts w:ascii="Times New Roman" w:hAnsi="Times New Roman" w:cs="Times New Roman"/>
+          <w:bCs/>
+          <w:sz w:val="24"/>
+          <w:szCs w:val="24"/>
+        </w:rPr>
+        <w:t xml:space="preserve"> website posted a leaderboard for Human Protein Atlas Image Classification Challenge</w:t>
+      </w:r>
+      <w:r>
+        <w:rPr>
+          <w:rFonts w:ascii="Times New Roman" w:hAnsi="Times New Roman" w:cs="Times New Roman"/>
+          <w:bCs/>
+          <w:sz w:val="24"/>
+          <w:szCs w:val="24"/>
+        </w:rPr>
+        <w:t xml:space="preserve"> (</w:t>
+      </w:r>
+      <w:proofErr w:type="spellStart"/>
+      <w:r>
+        <w:rPr>
+          <w:rFonts w:ascii="Times New Roman" w:hAnsi="Times New Roman" w:cs="Times New Roman"/>
+          <w:bCs/>
+          <w:sz w:val="24"/>
+          <w:szCs w:val="24"/>
+        </w:rPr>
+        <w:t>Kaggle</w:t>
+      </w:r>
+      <w:proofErr w:type="spellEnd"/>
+      <w:r>
+        <w:rPr>
+          <w:rFonts w:ascii="Times New Roman" w:hAnsi="Times New Roman" w:cs="Times New Roman"/>
+          <w:bCs/>
+          <w:sz w:val="24"/>
+          <w:szCs w:val="24"/>
+        </w:rPr>
+        <w:t>, 2020)</w:t>
       </w:r>
       <w:r>
         <w:rPr>
@@ -6194,7 +6496,27 @@
           <w:sz w:val="24"/>
           <w:szCs w:val="24"/>
         </w:rPr>
-        <w:t xml:space="preserve">The dataset used in this project was downloaded from the Kaggle website </w:t>
+        <w:t xml:space="preserve">The dataset used in this project was downloaded from the </w:t>
+      </w:r>
+      <w:proofErr w:type="spellStart"/>
+      <w:r>
+        <w:rPr>
+          <w:rFonts w:ascii="Times New Roman" w:hAnsi="Times New Roman" w:cs="Times New Roman"/>
+          <w:bCs/>
+          <w:sz w:val="24"/>
+          <w:szCs w:val="24"/>
+        </w:rPr>
+        <w:t>Kaggle</w:t>
+      </w:r>
+      <w:proofErr w:type="spellEnd"/>
+      <w:r>
+        <w:rPr>
+          <w:rFonts w:ascii="Times New Roman" w:hAnsi="Times New Roman" w:cs="Times New Roman"/>
+          <w:bCs/>
+          <w:sz w:val="24"/>
+          <w:szCs w:val="24"/>
+        </w:rPr>
+        <w:t xml:space="preserve"> website </w:t>
       </w:r>
       <w:r>
         <w:rPr>
@@ -6353,6 +6675,9 @@
         </w:rPr>
       </w:pPr>
       <w:r>
+        <w:rPr>
+          <w:noProof/>
+        </w:rPr>
         <w:drawing>
           <wp:inline distT="0" distB="0" distL="0" distR="0" wp14:anchorId="66A0CF4D" wp14:editId="0AD57C03">
             <wp:extent cx="3851563" cy="1719448"/>
@@ -6602,6 +6927,9 @@
         </w:rPr>
       </w:pPr>
       <w:r>
+        <w:rPr>
+          <w:noProof/>
+        </w:rPr>
         <w:lastRenderedPageBreak/>
         <w:drawing>
           <wp:inline distT="0" distB="0" distL="0" distR="0" wp14:anchorId="18BCDA54" wp14:editId="55211872">
@@ -6920,6 +7248,51 @@
           <w:sz w:val="24"/>
           <w:szCs w:val="24"/>
         </w:rPr>
+        <w:t>CSV File Exploration and Visualization</w:t>
+      </w:r>
+    </w:p>
+    <w:p>
+      <w:pPr>
+        <w:pStyle w:val="Heading2"/>
+        <w:numPr>
+          <w:ilvl w:val="0"/>
+          <w:numId w:val="0"/>
+        </w:numPr>
+        <w:spacing w:before="0" w:line="240" w:lineRule="auto"/>
+        <w:ind w:left="432"/>
+        <w:rPr>
+          <w:rFonts w:ascii="Times New Roman" w:hAnsi="Times New Roman" w:cs="Times New Roman"/>
+          <w:b/>
+          <w:bCs/>
+          <w:color w:val="auto"/>
+          <w:sz w:val="24"/>
+          <w:szCs w:val="24"/>
+        </w:rPr>
+      </w:pPr>
+    </w:p>
+    <w:p>
+      <w:pPr>
+        <w:pStyle w:val="ListParagraph"/>
+        <w:numPr>
+          <w:ilvl w:val="0"/>
+          <w:numId w:val="11"/>
+        </w:numPr>
+        <w:spacing w:after="0" w:line="240" w:lineRule="auto"/>
+        <w:ind w:left="360"/>
+        <w:rPr>
+          <w:rFonts w:ascii="Times New Roman" w:hAnsi="Times New Roman" w:cs="Times New Roman"/>
+          <w:b/>
+          <w:sz w:val="24"/>
+          <w:szCs w:val="24"/>
+        </w:rPr>
+      </w:pPr>
+      <w:r>
+        <w:rPr>
+          <w:rFonts w:ascii="Times New Roman" w:hAnsi="Times New Roman" w:cs="Times New Roman"/>
+          <w:b/>
+          <w:sz w:val="24"/>
+          <w:szCs w:val="24"/>
+        </w:rPr>
         <w:t>Examination of Class Distribution in Training Dataset</w:t>
       </w:r>
     </w:p>
@@ -7123,9 +7496,9 @@
           <w:szCs w:val="24"/>
         </w:rPr>
         <w:drawing>
-          <wp:inline distT="0" distB="0" distL="0" distR="0" wp14:anchorId="2A676133" wp14:editId="6CE804C5">
-            <wp:extent cx="5368636" cy="4364311"/>
-            <wp:effectExtent l="0" t="0" r="3810" b="0"/>
+          <wp:inline distT="0" distB="0" distL="0" distR="0" wp14:anchorId="2A676133" wp14:editId="240421DC">
+            <wp:extent cx="4953550" cy="4026877"/>
+            <wp:effectExtent l="0" t="0" r="0" b="0"/>
             <wp:docPr id="19" name="Picture 19"/>
             <wp:cNvGraphicFramePr>
               <a:graphicFrameLocks xmlns:a="http://schemas.openxmlformats.org/drawingml/2006/main" noChangeAspect="1"/>
@@ -7152,7 +7525,7 @@
                   <pic:spPr>
                     <a:xfrm>
                       <a:off x="0" y="0"/>
-                      <a:ext cx="5370187" cy="4365572"/>
+                      <a:ext cx="4962878" cy="4034460"/>
                     </a:xfrm>
                     <a:prstGeom prst="rect">
                       <a:avLst/>
@@ -7381,28 +7754,24 @@
     </w:p>
     <w:p>
       <w:pPr>
-        <w:pStyle w:val="Heading2"/>
+        <w:pStyle w:val="ListParagraph"/>
         <w:numPr>
-          <w:ilvl w:val="1"/>
-          <w:numId w:val="2"/>
+          <w:ilvl w:val="0"/>
+          <w:numId w:val="11"/>
         </w:numPr>
-        <w:spacing w:before="0" w:line="240" w:lineRule="auto"/>
-        <w:ind w:left="432"/>
-        <w:rPr>
-          <w:rFonts w:ascii="Times New Roman" w:hAnsi="Times New Roman" w:cs="Times New Roman"/>
-          <w:b/>
-          <w:bCs/>
-          <w:color w:val="auto"/>
-          <w:sz w:val="24"/>
-          <w:szCs w:val="24"/>
-        </w:rPr>
-      </w:pPr>
-      <w:r>
-        <w:rPr>
-          <w:rFonts w:ascii="Times New Roman" w:hAnsi="Times New Roman" w:cs="Times New Roman"/>
-          <w:b/>
-          <w:bCs/>
-          <w:color w:val="auto"/>
+        <w:spacing w:after="0" w:line="240" w:lineRule="auto"/>
+        <w:ind w:left="360"/>
+        <w:rPr>
+          <w:rFonts w:ascii="Times New Roman" w:hAnsi="Times New Roman" w:cs="Times New Roman"/>
+          <w:b/>
+          <w:sz w:val="24"/>
+          <w:szCs w:val="24"/>
+        </w:rPr>
+      </w:pPr>
+      <w:r>
+        <w:rPr>
+          <w:rFonts w:ascii="Times New Roman" w:hAnsi="Times New Roman" w:cs="Times New Roman"/>
+          <w:b/>
           <w:sz w:val="24"/>
           <w:szCs w:val="24"/>
         </w:rPr>
@@ -7445,7 +7814,31 @@
           <w:sz w:val="24"/>
           <w:szCs w:val="24"/>
         </w:rPr>
-        <w:t xml:space="preserve">classes that exist or coexist in a training images were counted and their percentage distribution were b </w:t>
+        <w:t>classes that exist or coexist in a training image were counted and</w:t>
+      </w:r>
+      <w:r>
+        <w:rPr>
+          <w:rFonts w:ascii="Times New Roman" w:hAnsi="Times New Roman" w:cs="Times New Roman"/>
+          <w:sz w:val="24"/>
+          <w:szCs w:val="24"/>
+        </w:rPr>
+        <w:t xml:space="preserve"> the corresponding percentage distribution is shown in Figure 3-4. This figure shows that about 50% of images only have one type of protein. </w:t>
+      </w:r>
+      <w:r>
+        <w:rPr>
+          <w:rFonts w:ascii="Times New Roman" w:hAnsi="Times New Roman" w:cs="Times New Roman"/>
+          <w:sz w:val="24"/>
+          <w:szCs w:val="24"/>
+        </w:rPr>
+        <w:t xml:space="preserve"> </w:t>
+      </w:r>
+      <w:r>
+        <w:rPr>
+          <w:rFonts w:ascii="Times New Roman" w:hAnsi="Times New Roman" w:cs="Times New Roman"/>
+          <w:sz w:val="24"/>
+          <w:szCs w:val="24"/>
+        </w:rPr>
+        <w:t>About 40% of training images have two class labels. The images having 3 or more class labels are relatively rare.</w:t>
       </w:r>
     </w:p>
     <w:p>
@@ -7462,7 +7855,7 @@
     <w:p>
       <w:pPr>
         <w:spacing w:after="0" w:line="240" w:lineRule="auto"/>
-        <w:jc w:val="both"/>
+        <w:jc w:val="center"/>
         <w:rPr>
           <w:rFonts w:ascii="Times New Roman" w:hAnsi="Times New Roman" w:cs="Times New Roman"/>
           <w:sz w:val="24"/>
@@ -7477,9 +7870,9 @@
           <w:szCs w:val="24"/>
         </w:rPr>
         <w:drawing>
-          <wp:inline distT="0" distB="0" distL="0" distR="0" wp14:anchorId="7CAD3560" wp14:editId="4597CF3A">
-            <wp:extent cx="5777345" cy="3211488"/>
-            <wp:effectExtent l="0" t="0" r="0" b="0"/>
+          <wp:inline distT="0" distB="0" distL="0" distR="0" wp14:anchorId="7CAD3560" wp14:editId="3F9F8274">
+            <wp:extent cx="3616569" cy="2010363"/>
+            <wp:effectExtent l="0" t="0" r="3175" b="9525"/>
             <wp:docPr id="20" name="Picture 20"/>
             <wp:cNvGraphicFramePr>
               <a:graphicFrameLocks xmlns:a="http://schemas.openxmlformats.org/drawingml/2006/main" noChangeAspect="1"/>
@@ -7506,7 +7899,7 @@
                   <pic:spPr>
                     <a:xfrm>
                       <a:off x="0" y="0"/>
-                      <a:ext cx="5782113" cy="3214138"/>
+                      <a:ext cx="3646459" cy="2026978"/>
                     </a:xfrm>
                     <a:prstGeom prst="rect">
                       <a:avLst/>
@@ -7521,6 +7914,207 @@
     </w:p>
     <w:p>
       <w:pPr>
+        <w:pStyle w:val="Caption"/>
+        <w:spacing w:after="0"/>
+        <w:jc w:val="center"/>
+        <w:rPr>
+          <w:rFonts w:ascii="Times New Roman" w:hAnsi="Times New Roman" w:cs="Times New Roman"/>
+          <w:b/>
+          <w:bCs/>
+          <w:i w:val="0"/>
+          <w:iCs w:val="0"/>
+          <w:color w:val="auto"/>
+          <w:sz w:val="24"/>
+          <w:szCs w:val="24"/>
+        </w:rPr>
+      </w:pPr>
+      <w:r>
+        <w:rPr>
+          <w:rFonts w:ascii="Times New Roman" w:hAnsi="Times New Roman" w:cs="Times New Roman"/>
+          <w:b/>
+          <w:bCs/>
+          <w:i w:val="0"/>
+          <w:iCs w:val="0"/>
+          <w:color w:val="auto"/>
+          <w:sz w:val="24"/>
+          <w:szCs w:val="24"/>
+        </w:rPr>
+        <w:t xml:space="preserve">Figure </w:t>
+      </w:r>
+      <w:r>
+        <w:rPr>
+          <w:rFonts w:ascii="Times New Roman" w:hAnsi="Times New Roman" w:cs="Times New Roman"/>
+          <w:b/>
+          <w:bCs/>
+          <w:i w:val="0"/>
+          <w:iCs w:val="0"/>
+          <w:color w:val="auto"/>
+          <w:sz w:val="24"/>
+          <w:szCs w:val="24"/>
+        </w:rPr>
+        <w:fldChar w:fldCharType="begin"/>
+      </w:r>
+      <w:r>
+        <w:rPr>
+          <w:rFonts w:ascii="Times New Roman" w:hAnsi="Times New Roman" w:cs="Times New Roman"/>
+          <w:b/>
+          <w:bCs/>
+          <w:i w:val="0"/>
+          <w:iCs w:val="0"/>
+          <w:color w:val="auto"/>
+          <w:sz w:val="24"/>
+          <w:szCs w:val="24"/>
+        </w:rPr>
+        <w:instrText xml:space="preserve"> STYLEREF 1 \s </w:instrText>
+      </w:r>
+      <w:r>
+        <w:rPr>
+          <w:rFonts w:ascii="Times New Roman" w:hAnsi="Times New Roman" w:cs="Times New Roman"/>
+          <w:b/>
+          <w:bCs/>
+          <w:i w:val="0"/>
+          <w:iCs w:val="0"/>
+          <w:color w:val="auto"/>
+          <w:sz w:val="24"/>
+          <w:szCs w:val="24"/>
+        </w:rPr>
+        <w:fldChar w:fldCharType="separate"/>
+      </w:r>
+      <w:r>
+        <w:rPr>
+          <w:rFonts w:ascii="Times New Roman" w:hAnsi="Times New Roman" w:cs="Times New Roman"/>
+          <w:b/>
+          <w:bCs/>
+          <w:i w:val="0"/>
+          <w:iCs w:val="0"/>
+          <w:noProof/>
+          <w:color w:val="auto"/>
+          <w:sz w:val="24"/>
+          <w:szCs w:val="24"/>
+        </w:rPr>
+        <w:t>3</w:t>
+      </w:r>
+      <w:r>
+        <w:rPr>
+          <w:rFonts w:ascii="Times New Roman" w:hAnsi="Times New Roman" w:cs="Times New Roman"/>
+          <w:b/>
+          <w:bCs/>
+          <w:i w:val="0"/>
+          <w:iCs w:val="0"/>
+          <w:color w:val="auto"/>
+          <w:sz w:val="24"/>
+          <w:szCs w:val="24"/>
+        </w:rPr>
+        <w:fldChar w:fldCharType="end"/>
+      </w:r>
+      <w:r>
+        <w:rPr>
+          <w:rFonts w:ascii="Times New Roman" w:hAnsi="Times New Roman" w:cs="Times New Roman"/>
+          <w:b/>
+          <w:bCs/>
+          <w:i w:val="0"/>
+          <w:iCs w:val="0"/>
+          <w:color w:val="auto"/>
+          <w:sz w:val="24"/>
+          <w:szCs w:val="24"/>
+        </w:rPr>
+        <w:noBreakHyphen/>
+      </w:r>
+      <w:r>
+        <w:rPr>
+          <w:rFonts w:ascii="Times New Roman" w:hAnsi="Times New Roman" w:cs="Times New Roman"/>
+          <w:b/>
+          <w:bCs/>
+          <w:i w:val="0"/>
+          <w:iCs w:val="0"/>
+          <w:color w:val="auto"/>
+          <w:sz w:val="24"/>
+          <w:szCs w:val="24"/>
+        </w:rPr>
+        <w:fldChar w:fldCharType="begin"/>
+      </w:r>
+      <w:r>
+        <w:rPr>
+          <w:rFonts w:ascii="Times New Roman" w:hAnsi="Times New Roman" w:cs="Times New Roman"/>
+          <w:b/>
+          <w:bCs/>
+          <w:i w:val="0"/>
+          <w:iCs w:val="0"/>
+          <w:color w:val="auto"/>
+          <w:sz w:val="24"/>
+          <w:szCs w:val="24"/>
+        </w:rPr>
+        <w:instrText xml:space="preserve"> SEQ Figure \* ARABIC \s 1 </w:instrText>
+      </w:r>
+      <w:r>
+        <w:rPr>
+          <w:rFonts w:ascii="Times New Roman" w:hAnsi="Times New Roman" w:cs="Times New Roman"/>
+          <w:b/>
+          <w:bCs/>
+          <w:i w:val="0"/>
+          <w:iCs w:val="0"/>
+          <w:color w:val="auto"/>
+          <w:sz w:val="24"/>
+          <w:szCs w:val="24"/>
+        </w:rPr>
+        <w:fldChar w:fldCharType="separate"/>
+      </w:r>
+      <w:r>
+        <w:rPr>
+          <w:rFonts w:ascii="Times New Roman" w:hAnsi="Times New Roman" w:cs="Times New Roman"/>
+          <w:b/>
+          <w:bCs/>
+          <w:i w:val="0"/>
+          <w:iCs w:val="0"/>
+          <w:noProof/>
+          <w:color w:val="auto"/>
+          <w:sz w:val="24"/>
+          <w:szCs w:val="24"/>
+        </w:rPr>
+        <w:t>4</w:t>
+      </w:r>
+      <w:r>
+        <w:rPr>
+          <w:rFonts w:ascii="Times New Roman" w:hAnsi="Times New Roman" w:cs="Times New Roman"/>
+          <w:b/>
+          <w:bCs/>
+          <w:i w:val="0"/>
+          <w:iCs w:val="0"/>
+          <w:color w:val="auto"/>
+          <w:sz w:val="24"/>
+          <w:szCs w:val="24"/>
+        </w:rPr>
+        <w:fldChar w:fldCharType="end"/>
+      </w:r>
+      <w:r>
+        <w:rPr>
+          <w:rFonts w:ascii="Times New Roman" w:hAnsi="Times New Roman" w:cs="Times New Roman"/>
+          <w:b/>
+          <w:bCs/>
+          <w:i w:val="0"/>
+          <w:iCs w:val="0"/>
+          <w:color w:val="auto"/>
+          <w:sz w:val="24"/>
+          <w:szCs w:val="24"/>
+        </w:rPr>
+        <w:t xml:space="preserve"> </w:t>
+      </w:r>
+      <w:r>
+        <w:rPr>
+          <w:rFonts w:ascii="Times New Roman" w:hAnsi="Times New Roman" w:cs="Times New Roman"/>
+          <w:b/>
+          <w:bCs/>
+          <w:i w:val="0"/>
+          <w:iCs w:val="0"/>
+          <w:color w:val="auto"/>
+          <w:sz w:val="24"/>
+          <w:szCs w:val="24"/>
+        </w:rPr>
+        <w:t>Distribution of Number of Classes in One Image</w:t>
+      </w:r>
+    </w:p>
+    <w:p>
+      <w:pPr>
         <w:spacing w:after="0" w:line="240" w:lineRule="auto"/>
         <w:jc w:val="both"/>
         <w:rPr>
@@ -7532,6 +8126,32 @@
     </w:p>
     <w:p>
       <w:pPr>
+        <w:pStyle w:val="ListParagraph"/>
+        <w:numPr>
+          <w:ilvl w:val="0"/>
+          <w:numId w:val="11"/>
+        </w:numPr>
+        <w:spacing w:after="0" w:line="240" w:lineRule="auto"/>
+        <w:ind w:left="360"/>
+        <w:rPr>
+          <w:rFonts w:ascii="Times New Roman" w:hAnsi="Times New Roman" w:cs="Times New Roman"/>
+          <w:b/>
+          <w:sz w:val="24"/>
+          <w:szCs w:val="24"/>
+        </w:rPr>
+      </w:pPr>
+      <w:r>
+        <w:rPr>
+          <w:rFonts w:ascii="Times New Roman" w:hAnsi="Times New Roman" w:cs="Times New Roman"/>
+          <w:b/>
+          <w:sz w:val="24"/>
+          <w:szCs w:val="24"/>
+        </w:rPr>
+        <w:t>Correlation between Class Labels</w:t>
+      </w:r>
+    </w:p>
+    <w:p>
+      <w:pPr>
         <w:spacing w:after="0" w:line="240" w:lineRule="auto"/>
         <w:jc w:val="both"/>
         <w:rPr>
@@ -7540,6 +8160,223 @@
           <w:szCs w:val="24"/>
         </w:rPr>
       </w:pPr>
+    </w:p>
+    <w:p>
+      <w:pPr>
+        <w:spacing w:after="0" w:line="240" w:lineRule="auto"/>
+        <w:jc w:val="both"/>
+        <w:rPr>
+          <w:rFonts w:ascii="Times New Roman" w:hAnsi="Times New Roman" w:cs="Times New Roman"/>
+          <w:sz w:val="24"/>
+          <w:szCs w:val="24"/>
+        </w:rPr>
+      </w:pPr>
+      <w:r>
+        <w:rPr>
+          <w:rFonts w:ascii="Times New Roman" w:hAnsi="Times New Roman" w:cs="Times New Roman"/>
+          <w:sz w:val="24"/>
+          <w:szCs w:val="24"/>
+        </w:rPr>
+        <w:t xml:space="preserve">The purpose of this exploration is to examine which pair of classes </w:t>
+      </w:r>
+      <w:r>
+        <w:rPr>
+          <w:rFonts w:ascii="Times New Roman" w:hAnsi="Times New Roman" w:cs="Times New Roman"/>
+          <w:sz w:val="24"/>
+          <w:szCs w:val="24"/>
+        </w:rPr>
+        <w:t>more like</w:t>
+      </w:r>
+      <w:r>
+        <w:rPr>
+          <w:rFonts w:ascii="Times New Roman" w:hAnsi="Times New Roman" w:cs="Times New Roman"/>
+          <w:sz w:val="24"/>
+          <w:szCs w:val="24"/>
+        </w:rPr>
+        <w:t>ly</w:t>
+      </w:r>
+      <w:r>
+        <w:rPr>
+          <w:rFonts w:ascii="Times New Roman" w:hAnsi="Times New Roman" w:cs="Times New Roman"/>
+          <w:sz w:val="24"/>
+          <w:szCs w:val="24"/>
+        </w:rPr>
+        <w:t xml:space="preserve"> coexist </w:t>
+      </w:r>
+      <w:r>
+        <w:rPr>
+          <w:rFonts w:ascii="Times New Roman" w:hAnsi="Times New Roman" w:cs="Times New Roman"/>
+          <w:sz w:val="24"/>
+          <w:szCs w:val="24"/>
+        </w:rPr>
+        <w:t>in a</w:t>
+      </w:r>
+      <w:r>
+        <w:rPr>
+          <w:rFonts w:ascii="Times New Roman" w:hAnsi="Times New Roman" w:cs="Times New Roman"/>
+          <w:sz w:val="24"/>
+          <w:szCs w:val="24"/>
+        </w:rPr>
+        <w:t xml:space="preserve"> Human cell image.</w:t>
+      </w:r>
+      <w:r>
+        <w:rPr>
+          <w:rFonts w:ascii="Times New Roman" w:hAnsi="Times New Roman" w:cs="Times New Roman"/>
+          <w:sz w:val="24"/>
+          <w:szCs w:val="24"/>
+        </w:rPr>
+        <w:t xml:space="preserve"> </w:t>
+      </w:r>
+      <w:r>
+        <w:rPr>
+          <w:rFonts w:ascii="Times New Roman" w:hAnsi="Times New Roman" w:cs="Times New Roman"/>
+          <w:sz w:val="24"/>
+          <w:szCs w:val="24"/>
+        </w:rPr>
+        <w:t>The correlation between two class columns were found and visualized in the heat</w:t>
+      </w:r>
+      <w:r>
+        <w:rPr>
+          <w:rFonts w:ascii="Times New Roman" w:hAnsi="Times New Roman" w:cs="Times New Roman"/>
+          <w:sz w:val="24"/>
+          <w:szCs w:val="24"/>
+        </w:rPr>
+        <w:t xml:space="preserve"> </w:t>
+      </w:r>
+      <w:r>
+        <w:rPr>
+          <w:rFonts w:ascii="Times New Roman" w:hAnsi="Times New Roman" w:cs="Times New Roman"/>
+          <w:sz w:val="24"/>
+          <w:szCs w:val="24"/>
+        </w:rPr>
+        <w:t>map below</w:t>
+      </w:r>
+      <w:r>
+        <w:rPr>
+          <w:rFonts w:ascii="Times New Roman" w:hAnsi="Times New Roman" w:cs="Times New Roman"/>
+          <w:sz w:val="24"/>
+          <w:szCs w:val="24"/>
+        </w:rPr>
+        <w:t xml:space="preserve"> (Figure 3-5)</w:t>
+      </w:r>
+      <w:r>
+        <w:rPr>
+          <w:rFonts w:ascii="Times New Roman" w:hAnsi="Times New Roman" w:cs="Times New Roman"/>
+          <w:sz w:val="24"/>
+          <w:szCs w:val="24"/>
+        </w:rPr>
+        <w:t>.</w:t>
+      </w:r>
+      <w:r>
+        <w:rPr>
+          <w:rFonts w:ascii="Times New Roman" w:hAnsi="Times New Roman" w:cs="Times New Roman"/>
+          <w:sz w:val="24"/>
+          <w:szCs w:val="24"/>
+        </w:rPr>
+        <w:t xml:space="preserve"> The correlation matrix shows that </w:t>
+      </w:r>
+      <w:r>
+        <w:rPr>
+          <w:rFonts w:ascii="Times New Roman" w:hAnsi="Times New Roman" w:cs="Times New Roman"/>
+          <w:sz w:val="24"/>
+          <w:szCs w:val="24"/>
+        </w:rPr>
+        <w:t>Classes 9 and 10 (that is, Endosomes and Lysosomes) have a higher correlation</w:t>
+      </w:r>
+      <w:r>
+        <w:rPr>
+          <w:rFonts w:ascii="Times New Roman" w:hAnsi="Times New Roman" w:cs="Times New Roman"/>
+          <w:sz w:val="24"/>
+          <w:szCs w:val="24"/>
+        </w:rPr>
+        <w:t xml:space="preserve">, which means that they are usually located in the same image. </w:t>
+      </w:r>
+      <w:r>
+        <w:rPr>
+          <w:rFonts w:ascii="Times New Roman" w:hAnsi="Times New Roman" w:cs="Times New Roman"/>
+          <w:sz w:val="24"/>
+          <w:szCs w:val="24"/>
+        </w:rPr>
+        <w:t xml:space="preserve">Classes 16 and 17 (i.e., </w:t>
+      </w:r>
+      <w:proofErr w:type="spellStart"/>
+      <w:r>
+        <w:rPr>
+          <w:rFonts w:ascii="Times New Roman" w:hAnsi="Times New Roman" w:cs="Times New Roman"/>
+          <w:sz w:val="24"/>
+          <w:szCs w:val="24"/>
+        </w:rPr>
+        <w:t>Cytokinetic</w:t>
+      </w:r>
+      <w:proofErr w:type="spellEnd"/>
+      <w:r>
+        <w:rPr>
+          <w:rFonts w:ascii="Times New Roman" w:hAnsi="Times New Roman" w:cs="Times New Roman"/>
+          <w:sz w:val="24"/>
+          <w:szCs w:val="24"/>
+        </w:rPr>
+        <w:t xml:space="preserve"> bridge and Mitotic spindle) have certain correlation.</w:t>
+      </w:r>
+    </w:p>
+    <w:p>
+      <w:pPr>
+        <w:spacing w:after="0" w:line="240" w:lineRule="auto"/>
+        <w:jc w:val="center"/>
+        <w:rPr>
+          <w:rFonts w:ascii="Times New Roman" w:hAnsi="Times New Roman" w:cs="Times New Roman"/>
+          <w:sz w:val="24"/>
+          <w:szCs w:val="24"/>
+        </w:rPr>
+      </w:pPr>
+      <w:r>
+        <w:rPr>
+          <w:rFonts w:ascii="Times New Roman" w:hAnsi="Times New Roman" w:cs="Times New Roman"/>
+          <w:noProof/>
+          <w:sz w:val="24"/>
+          <w:szCs w:val="24"/>
+        </w:rPr>
+        <w:drawing>
+          <wp:inline distT="0" distB="0" distL="0" distR="0" wp14:anchorId="27146E40" wp14:editId="2AD77CD5">
+            <wp:extent cx="2800652" cy="2971800"/>
+            <wp:effectExtent l="0" t="0" r="0" b="0"/>
+            <wp:docPr id="1" name="Picture 1"/>
+            <wp:cNvGraphicFramePr>
+              <a:graphicFrameLocks xmlns:a="http://schemas.openxmlformats.org/drawingml/2006/main" noChangeAspect="1"/>
+            </wp:cNvGraphicFramePr>
+            <a:graphic xmlns:a="http://schemas.openxmlformats.org/drawingml/2006/main">
+              <a:graphicData uri="http://schemas.openxmlformats.org/drawingml/2006/picture">
+                <pic:pic xmlns:pic="http://schemas.openxmlformats.org/drawingml/2006/picture">
+                  <pic:nvPicPr>
+                    <pic:cNvPr id="1" name="correlation.png"/>
+                    <pic:cNvPicPr/>
+                  </pic:nvPicPr>
+                  <pic:blipFill>
+                    <a:blip r:embed="rId13">
+                      <a:extLst>
+                        <a:ext uri="{28A0092B-C50C-407E-A947-70E740481C1C}">
+                          <a14:useLocalDpi xmlns:a14="http://schemas.microsoft.com/office/drawing/2010/main" val="0"/>
+                        </a:ext>
+                      </a:extLst>
+                    </a:blip>
+                    <a:stretch>
+                      <a:fillRect/>
+                    </a:stretch>
+                  </pic:blipFill>
+                  <pic:spPr>
+                    <a:xfrm>
+                      <a:off x="0" y="0"/>
+                      <a:ext cx="2826108" cy="2998811"/>
+                    </a:xfrm>
+                    <a:prstGeom prst="rect">
+                      <a:avLst/>
+                    </a:prstGeom>
+                  </pic:spPr>
+                </pic:pic>
+              </a:graphicData>
+            </a:graphic>
+          </wp:inline>
+        </w:drawing>
+      </w:r>
     </w:p>
     <w:p>
       <w:pPr>
@@ -7556,76 +8393,204 @@
     </w:p>
     <w:p>
       <w:pPr>
-        <w:pStyle w:val="Heading1"/>
-        <w:numPr>
-          <w:ilvl w:val="0"/>
-          <w:numId w:val="2"/>
-        </w:numPr>
-        <w:spacing w:before="0" w:line="240" w:lineRule="auto"/>
-        <w:rPr>
-          <w:rFonts w:ascii="Times New Roman" w:hAnsi="Times New Roman" w:cs="Times New Roman"/>
-          <w:b/>
-          <w:bCs/>
+        <w:pStyle w:val="Caption"/>
+        <w:spacing w:after="0"/>
+        <w:jc w:val="center"/>
+        <w:rPr>
+          <w:rFonts w:ascii="Times New Roman" w:hAnsi="Times New Roman" w:cs="Times New Roman"/>
+          <w:b/>
+          <w:bCs/>
+          <w:i w:val="0"/>
+          <w:iCs w:val="0"/>
           <w:color w:val="auto"/>
           <w:sz w:val="24"/>
           <w:szCs w:val="24"/>
         </w:rPr>
       </w:pPr>
-      <w:bookmarkStart w:id="4" w:name="_Toc46685683"/>
-      <w:r>
-        <w:rPr>
-          <w:rFonts w:ascii="Times New Roman" w:hAnsi="Times New Roman" w:cs="Times New Roman"/>
-          <w:b/>
-          <w:bCs/>
+      <w:r>
+        <w:rPr>
+          <w:rFonts w:ascii="Times New Roman" w:hAnsi="Times New Roman" w:cs="Times New Roman"/>
+          <w:b/>
+          <w:bCs/>
+          <w:i w:val="0"/>
+          <w:iCs w:val="0"/>
           <w:color w:val="auto"/>
           <w:sz w:val="24"/>
           <w:szCs w:val="24"/>
         </w:rPr>
-        <w:t>METHODOLOGY</w:t>
-      </w:r>
-      <w:bookmarkEnd w:id="4"/>
-    </w:p>
-    <w:p>
-      <w:pPr>
-        <w:spacing w:after="0" w:line="240" w:lineRule="auto"/>
-        <w:rPr>
-          <w:rFonts w:ascii="Times New Roman" w:hAnsi="Times New Roman" w:cs="Times New Roman"/>
-          <w:b/>
-          <w:bCs/>
-          <w:sz w:val="24"/>
-          <w:szCs w:val="24"/>
-        </w:rPr>
-      </w:pPr>
-    </w:p>
-    <w:p>
-      <w:pPr>
-        <w:spacing w:after="0" w:line="240" w:lineRule="auto"/>
-        <w:jc w:val="both"/>
-        <w:rPr>
-          <w:rFonts w:ascii="Times New Roman" w:eastAsia="Times New Roman" w:hAnsi="Times New Roman" w:cs="Times New Roman"/>
-          <w:sz w:val="24"/>
-          <w:szCs w:val="24"/>
-        </w:rPr>
-      </w:pPr>
-      <w:r>
-        <w:rPr>
-          <w:rFonts w:ascii="Times New Roman" w:eastAsia="Times New Roman" w:hAnsi="Times New Roman" w:cs="Times New Roman"/>
-          <w:sz w:val="24"/>
-          <w:szCs w:val="24"/>
-        </w:rPr>
-        <w:t>The methods have been used in the Human Protein Image Classification challenge as well as the multi-class classification methods reported in the literature will be reviewed. Based on literature review, a convolutional neural network will be developed to classify mixed protein patterns using the image datasets from Human Protein Image Classification challenge. The model performance will be quantified in terms of macro average of F1 score. Strategies that may improve model performance will be explored.</w:t>
-      </w:r>
-    </w:p>
-    <w:p>
-      <w:pPr>
-        <w:spacing w:after="0" w:line="240" w:lineRule="auto"/>
-        <w:jc w:val="both"/>
-        <w:rPr>
-          <w:rFonts w:ascii="Times New Roman" w:hAnsi="Times New Roman" w:cs="Times New Roman"/>
-          <w:sz w:val="24"/>
-          <w:szCs w:val="24"/>
-        </w:rPr>
-      </w:pPr>
+        <w:t xml:space="preserve">Figure </w:t>
+      </w:r>
+      <w:r>
+        <w:rPr>
+          <w:rFonts w:ascii="Times New Roman" w:hAnsi="Times New Roman" w:cs="Times New Roman"/>
+          <w:b/>
+          <w:bCs/>
+          <w:i w:val="0"/>
+          <w:iCs w:val="0"/>
+          <w:color w:val="auto"/>
+          <w:sz w:val="24"/>
+          <w:szCs w:val="24"/>
+        </w:rPr>
+        <w:fldChar w:fldCharType="begin"/>
+      </w:r>
+      <w:r>
+        <w:rPr>
+          <w:rFonts w:ascii="Times New Roman" w:hAnsi="Times New Roman" w:cs="Times New Roman"/>
+          <w:b/>
+          <w:bCs/>
+          <w:i w:val="0"/>
+          <w:iCs w:val="0"/>
+          <w:color w:val="auto"/>
+          <w:sz w:val="24"/>
+          <w:szCs w:val="24"/>
+        </w:rPr>
+        <w:instrText xml:space="preserve"> STYLEREF 1 \s </w:instrText>
+      </w:r>
+      <w:r>
+        <w:rPr>
+          <w:rFonts w:ascii="Times New Roman" w:hAnsi="Times New Roman" w:cs="Times New Roman"/>
+          <w:b/>
+          <w:bCs/>
+          <w:i w:val="0"/>
+          <w:iCs w:val="0"/>
+          <w:color w:val="auto"/>
+          <w:sz w:val="24"/>
+          <w:szCs w:val="24"/>
+        </w:rPr>
+        <w:fldChar w:fldCharType="separate"/>
+      </w:r>
+      <w:r>
+        <w:rPr>
+          <w:rFonts w:ascii="Times New Roman" w:hAnsi="Times New Roman" w:cs="Times New Roman"/>
+          <w:b/>
+          <w:bCs/>
+          <w:i w:val="0"/>
+          <w:iCs w:val="0"/>
+          <w:noProof/>
+          <w:color w:val="auto"/>
+          <w:sz w:val="24"/>
+          <w:szCs w:val="24"/>
+        </w:rPr>
+        <w:t>3</w:t>
+      </w:r>
+      <w:r>
+        <w:rPr>
+          <w:rFonts w:ascii="Times New Roman" w:hAnsi="Times New Roman" w:cs="Times New Roman"/>
+          <w:b/>
+          <w:bCs/>
+          <w:i w:val="0"/>
+          <w:iCs w:val="0"/>
+          <w:color w:val="auto"/>
+          <w:sz w:val="24"/>
+          <w:szCs w:val="24"/>
+        </w:rPr>
+        <w:fldChar w:fldCharType="end"/>
+      </w:r>
+      <w:r>
+        <w:rPr>
+          <w:rFonts w:ascii="Times New Roman" w:hAnsi="Times New Roman" w:cs="Times New Roman"/>
+          <w:b/>
+          <w:bCs/>
+          <w:i w:val="0"/>
+          <w:iCs w:val="0"/>
+          <w:color w:val="auto"/>
+          <w:sz w:val="24"/>
+          <w:szCs w:val="24"/>
+        </w:rPr>
+        <w:noBreakHyphen/>
+      </w:r>
+      <w:r>
+        <w:rPr>
+          <w:rFonts w:ascii="Times New Roman" w:hAnsi="Times New Roman" w:cs="Times New Roman"/>
+          <w:b/>
+          <w:bCs/>
+          <w:i w:val="0"/>
+          <w:iCs w:val="0"/>
+          <w:color w:val="auto"/>
+          <w:sz w:val="24"/>
+          <w:szCs w:val="24"/>
+        </w:rPr>
+        <w:fldChar w:fldCharType="begin"/>
+      </w:r>
+      <w:r>
+        <w:rPr>
+          <w:rFonts w:ascii="Times New Roman" w:hAnsi="Times New Roman" w:cs="Times New Roman"/>
+          <w:b/>
+          <w:bCs/>
+          <w:i w:val="0"/>
+          <w:iCs w:val="0"/>
+          <w:color w:val="auto"/>
+          <w:sz w:val="24"/>
+          <w:szCs w:val="24"/>
+        </w:rPr>
+        <w:instrText xml:space="preserve"> SEQ Figure \* ARABIC \s 1 </w:instrText>
+      </w:r>
+      <w:r>
+        <w:rPr>
+          <w:rFonts w:ascii="Times New Roman" w:hAnsi="Times New Roman" w:cs="Times New Roman"/>
+          <w:b/>
+          <w:bCs/>
+          <w:i w:val="0"/>
+          <w:iCs w:val="0"/>
+          <w:color w:val="auto"/>
+          <w:sz w:val="24"/>
+          <w:szCs w:val="24"/>
+        </w:rPr>
+        <w:fldChar w:fldCharType="separate"/>
+      </w:r>
+      <w:r>
+        <w:rPr>
+          <w:rFonts w:ascii="Times New Roman" w:hAnsi="Times New Roman" w:cs="Times New Roman"/>
+          <w:b/>
+          <w:bCs/>
+          <w:i w:val="0"/>
+          <w:iCs w:val="0"/>
+          <w:noProof/>
+          <w:color w:val="auto"/>
+          <w:sz w:val="24"/>
+          <w:szCs w:val="24"/>
+        </w:rPr>
+        <w:t>5</w:t>
+      </w:r>
+      <w:r>
+        <w:rPr>
+          <w:rFonts w:ascii="Times New Roman" w:hAnsi="Times New Roman" w:cs="Times New Roman"/>
+          <w:b/>
+          <w:bCs/>
+          <w:i w:val="0"/>
+          <w:iCs w:val="0"/>
+          <w:color w:val="auto"/>
+          <w:sz w:val="24"/>
+          <w:szCs w:val="24"/>
+        </w:rPr>
+        <w:fldChar w:fldCharType="end"/>
+      </w:r>
+      <w:r>
+        <w:rPr>
+          <w:rFonts w:ascii="Times New Roman" w:hAnsi="Times New Roman" w:cs="Times New Roman"/>
+          <w:b/>
+          <w:bCs/>
+          <w:i w:val="0"/>
+          <w:iCs w:val="0"/>
+          <w:color w:val="auto"/>
+          <w:sz w:val="24"/>
+          <w:szCs w:val="24"/>
+        </w:rPr>
+        <w:t xml:space="preserve"> </w:t>
+      </w:r>
+      <w:r>
+        <w:rPr>
+          <w:rFonts w:ascii="Times New Roman" w:hAnsi="Times New Roman" w:cs="Times New Roman"/>
+          <w:b/>
+          <w:bCs/>
+          <w:i w:val="0"/>
+          <w:iCs w:val="0"/>
+          <w:color w:val="auto"/>
+          <w:sz w:val="24"/>
+          <w:szCs w:val="24"/>
+        </w:rPr>
+        <w:t>Correlation between Protein Types</w:t>
+      </w:r>
     </w:p>
     <w:p>
       <w:pPr>
@@ -7638,7 +8603,6 @@
         <w:ind w:left="432"/>
         <w:rPr>
           <w:rFonts w:ascii="Times New Roman" w:hAnsi="Times New Roman" w:cs="Times New Roman"/>
-          <w:b/>
           <w:bCs/>
           <w:color w:val="auto"/>
           <w:sz w:val="24"/>
@@ -7654,7 +8618,752 @@
           <w:sz w:val="24"/>
           <w:szCs w:val="24"/>
         </w:rPr>
-        <w:t>Data Preprocessing</w:t>
+        <w:lastRenderedPageBreak/>
+        <w:t>Image File</w:t>
+      </w:r>
+      <w:r>
+        <w:rPr>
+          <w:rFonts w:ascii="Times New Roman" w:hAnsi="Times New Roman" w:cs="Times New Roman"/>
+          <w:b/>
+          <w:bCs/>
+          <w:color w:val="auto"/>
+          <w:sz w:val="24"/>
+          <w:szCs w:val="24"/>
+        </w:rPr>
+        <w:t xml:space="preserve"> Exploration and Visualization</w:t>
+      </w:r>
+    </w:p>
+    <w:p>
+      <w:pPr>
+        <w:pStyle w:val="Heading2"/>
+        <w:numPr>
+          <w:ilvl w:val="0"/>
+          <w:numId w:val="0"/>
+        </w:numPr>
+        <w:spacing w:before="0" w:line="240" w:lineRule="auto"/>
+        <w:ind w:left="432"/>
+        <w:rPr>
+          <w:rFonts w:ascii="Times New Roman" w:hAnsi="Times New Roman" w:cs="Times New Roman"/>
+          <w:b/>
+          <w:bCs/>
+          <w:color w:val="auto"/>
+          <w:sz w:val="24"/>
+          <w:szCs w:val="24"/>
+        </w:rPr>
+      </w:pPr>
+    </w:p>
+    <w:p>
+      <w:pPr>
+        <w:pStyle w:val="ListParagraph"/>
+        <w:numPr>
+          <w:ilvl w:val="0"/>
+          <w:numId w:val="11"/>
+        </w:numPr>
+        <w:spacing w:after="0" w:line="240" w:lineRule="auto"/>
+        <w:ind w:left="360"/>
+        <w:rPr>
+          <w:rFonts w:ascii="Times New Roman" w:hAnsi="Times New Roman" w:cs="Times New Roman"/>
+          <w:b/>
+          <w:sz w:val="24"/>
+          <w:szCs w:val="24"/>
+        </w:rPr>
+      </w:pPr>
+      <w:r>
+        <w:rPr>
+          <w:rFonts w:ascii="Times New Roman" w:hAnsi="Times New Roman" w:cs="Times New Roman"/>
+          <w:b/>
+          <w:sz w:val="24"/>
+          <w:szCs w:val="24"/>
+        </w:rPr>
+        <w:t xml:space="preserve">Check </w:t>
+      </w:r>
+      <w:r>
+        <w:rPr>
+          <w:rFonts w:ascii="Times New Roman" w:hAnsi="Times New Roman" w:cs="Times New Roman"/>
+          <w:b/>
+          <w:sz w:val="24"/>
+          <w:szCs w:val="24"/>
+        </w:rPr>
+        <w:t>If Each Image ID Have 4 Images</w:t>
+      </w:r>
+    </w:p>
+    <w:p>
+      <w:pPr>
+        <w:spacing w:after="0" w:line="240" w:lineRule="auto"/>
+        <w:jc w:val="both"/>
+        <w:rPr>
+          <w:rFonts w:ascii="Times New Roman" w:hAnsi="Times New Roman" w:cs="Times New Roman"/>
+          <w:sz w:val="24"/>
+          <w:szCs w:val="24"/>
+        </w:rPr>
+      </w:pPr>
+    </w:p>
+    <w:p>
+      <w:pPr>
+        <w:pStyle w:val="HTMLPreformatted"/>
+        <w:shd w:val="clear" w:color="auto" w:fill="FFFFFF"/>
+        <w:wordWrap w:val="0"/>
+        <w:textAlignment w:val="baseline"/>
+        <w:rPr>
+          <w:rFonts w:ascii="Times New Roman" w:hAnsi="Times New Roman" w:cs="Times New Roman"/>
+          <w:color w:val="000000"/>
+          <w:sz w:val="24"/>
+          <w:szCs w:val="24"/>
+        </w:rPr>
+      </w:pPr>
+      <w:r>
+        <w:rPr>
+          <w:rFonts w:ascii="Times New Roman" w:hAnsi="Times New Roman" w:cs="Times New Roman"/>
+          <w:sz w:val="24"/>
+          <w:szCs w:val="24"/>
+        </w:rPr>
+        <w:t xml:space="preserve">Each image id in Human Atlas Image dataset include 4 </w:t>
+      </w:r>
+      <w:r>
+        <w:rPr>
+          <w:rFonts w:ascii="Times New Roman" w:hAnsi="Times New Roman" w:cs="Times New Roman"/>
+          <w:sz w:val="24"/>
+          <w:szCs w:val="24"/>
+        </w:rPr>
+        <w:t>images that are corresponding to 4 color channels, red, green, blue, and ye</w:t>
+      </w:r>
+      <w:r>
+        <w:rPr>
+          <w:rFonts w:ascii="Times New Roman" w:hAnsi="Times New Roman" w:cs="Times New Roman"/>
+          <w:sz w:val="24"/>
+          <w:szCs w:val="24"/>
+        </w:rPr>
+        <w:t>llow, respectively.</w:t>
+      </w:r>
+      <w:r>
+        <w:rPr>
+          <w:rFonts w:ascii="Times New Roman" w:hAnsi="Times New Roman" w:cs="Times New Roman"/>
+          <w:sz w:val="24"/>
+          <w:szCs w:val="24"/>
+        </w:rPr>
+        <w:t xml:space="preserve"> A total number of </w:t>
+      </w:r>
+      <w:r>
+        <w:rPr>
+          <w:rFonts w:ascii="Times New Roman" w:hAnsi="Times New Roman" w:cs="Times New Roman"/>
+          <w:color w:val="000000"/>
+          <w:sz w:val="24"/>
+          <w:szCs w:val="24"/>
+        </w:rPr>
+        <w:t>62</w:t>
+      </w:r>
+      <w:r>
+        <w:rPr>
+          <w:rFonts w:ascii="Times New Roman" w:hAnsi="Times New Roman" w:cs="Times New Roman"/>
+          <w:color w:val="000000"/>
+          <w:sz w:val="24"/>
+          <w:szCs w:val="24"/>
+        </w:rPr>
+        <w:t>,</w:t>
+      </w:r>
+      <w:r>
+        <w:rPr>
+          <w:rFonts w:ascii="Times New Roman" w:hAnsi="Times New Roman" w:cs="Times New Roman"/>
+          <w:color w:val="000000"/>
+          <w:sz w:val="24"/>
+          <w:szCs w:val="24"/>
+        </w:rPr>
+        <w:t>144</w:t>
+      </w:r>
+      <w:r>
+        <w:rPr>
+          <w:rFonts w:ascii="Times New Roman" w:hAnsi="Times New Roman" w:cs="Times New Roman"/>
+          <w:color w:val="000000"/>
+          <w:sz w:val="24"/>
+          <w:szCs w:val="24"/>
+        </w:rPr>
+        <w:t xml:space="preserve"> image ids is listed in train.</w:t>
+      </w:r>
+      <w:r>
+        <w:rPr>
+          <w:rFonts w:ascii="Times New Roman" w:hAnsi="Times New Roman" w:cs="Times New Roman"/>
+          <w:color w:val="000000"/>
+          <w:sz w:val="24"/>
+          <w:szCs w:val="24"/>
+        </w:rPr>
+        <w:t>csv file and there are 124,288 (that is, 62,144x4) images in the training image folder. It means that no images are missing. Similarly, it is found that all the 23,404 image ids listed in the submission csv file have 4 corresponding single-channel images.</w:t>
+      </w:r>
+    </w:p>
+    <w:p>
+      <w:pPr>
+        <w:spacing w:after="0" w:line="240" w:lineRule="auto"/>
+        <w:jc w:val="both"/>
+        <w:rPr>
+          <w:rFonts w:ascii="Times New Roman" w:hAnsi="Times New Roman" w:cs="Times New Roman"/>
+          <w:sz w:val="24"/>
+          <w:szCs w:val="24"/>
+        </w:rPr>
+      </w:pPr>
+    </w:p>
+    <w:p>
+      <w:pPr>
+        <w:pStyle w:val="ListParagraph"/>
+        <w:numPr>
+          <w:ilvl w:val="0"/>
+          <w:numId w:val="11"/>
+        </w:numPr>
+        <w:spacing w:after="0" w:line="240" w:lineRule="auto"/>
+        <w:ind w:left="360"/>
+        <w:rPr>
+          <w:rFonts w:ascii="Times New Roman" w:hAnsi="Times New Roman" w:cs="Times New Roman"/>
+          <w:b/>
+          <w:sz w:val="24"/>
+          <w:szCs w:val="24"/>
+        </w:rPr>
+      </w:pPr>
+      <w:r>
+        <w:rPr>
+          <w:rFonts w:ascii="Times New Roman" w:hAnsi="Times New Roman" w:cs="Times New Roman"/>
+          <w:b/>
+          <w:sz w:val="24"/>
+          <w:szCs w:val="24"/>
+        </w:rPr>
+        <w:t xml:space="preserve">Check If </w:t>
+      </w:r>
+      <w:r>
+        <w:rPr>
+          <w:rFonts w:ascii="Times New Roman" w:hAnsi="Times New Roman" w:cs="Times New Roman"/>
+          <w:b/>
+          <w:sz w:val="24"/>
+          <w:szCs w:val="24"/>
+        </w:rPr>
+        <w:t>Any Image File is Corrupted</w:t>
+      </w:r>
+    </w:p>
+    <w:p>
+      <w:pPr>
+        <w:pStyle w:val="ListParagraph"/>
+        <w:spacing w:after="0" w:line="240" w:lineRule="auto"/>
+        <w:ind w:left="0"/>
+        <w:jc w:val="both"/>
+        <w:rPr>
+          <w:rFonts w:ascii="Times New Roman" w:hAnsi="Times New Roman" w:cs="Times New Roman"/>
+          <w:sz w:val="24"/>
+          <w:szCs w:val="24"/>
+        </w:rPr>
+      </w:pPr>
+    </w:p>
+    <w:p>
+      <w:pPr>
+        <w:pStyle w:val="ListParagraph"/>
+        <w:spacing w:after="0" w:line="240" w:lineRule="auto"/>
+        <w:ind w:left="0"/>
+        <w:jc w:val="both"/>
+        <w:rPr>
+          <w:rFonts w:ascii="Times New Roman" w:hAnsi="Times New Roman" w:cs="Times New Roman"/>
+          <w:sz w:val="24"/>
+          <w:szCs w:val="24"/>
+        </w:rPr>
+      </w:pPr>
+      <w:r>
+        <w:rPr>
+          <w:rFonts w:ascii="Times New Roman" w:hAnsi="Times New Roman" w:cs="Times New Roman"/>
+          <w:sz w:val="24"/>
+          <w:szCs w:val="24"/>
+        </w:rPr>
+        <w:t>Codes were written to open each image file and check if any image file is corrupted. The check results indicate that every image file is good.</w:t>
+      </w:r>
+    </w:p>
+    <w:p>
+      <w:pPr>
+        <w:pStyle w:val="ListParagraph"/>
+        <w:spacing w:after="0" w:line="240" w:lineRule="auto"/>
+        <w:ind w:left="0"/>
+        <w:jc w:val="both"/>
+        <w:rPr>
+          <w:rFonts w:ascii="Times New Roman" w:hAnsi="Times New Roman" w:cs="Times New Roman"/>
+          <w:sz w:val="24"/>
+          <w:szCs w:val="24"/>
+        </w:rPr>
+      </w:pPr>
+    </w:p>
+    <w:p>
+      <w:pPr>
+        <w:pStyle w:val="ListParagraph"/>
+        <w:numPr>
+          <w:ilvl w:val="0"/>
+          <w:numId w:val="11"/>
+        </w:numPr>
+        <w:spacing w:after="0" w:line="240" w:lineRule="auto"/>
+        <w:ind w:left="360"/>
+        <w:rPr>
+          <w:rFonts w:ascii="Times New Roman" w:hAnsi="Times New Roman" w:cs="Times New Roman"/>
+          <w:b/>
+          <w:sz w:val="24"/>
+          <w:szCs w:val="24"/>
+        </w:rPr>
+      </w:pPr>
+      <w:r>
+        <w:rPr>
+          <w:rFonts w:ascii="Times New Roman" w:hAnsi="Times New Roman" w:cs="Times New Roman"/>
+          <w:b/>
+          <w:sz w:val="24"/>
+          <w:szCs w:val="24"/>
+        </w:rPr>
+        <w:t>Image Visualization</w:t>
+      </w:r>
+    </w:p>
+    <w:p>
+      <w:pPr>
+        <w:pStyle w:val="ListParagraph"/>
+        <w:spacing w:after="0" w:line="240" w:lineRule="auto"/>
+        <w:ind w:left="0"/>
+        <w:jc w:val="both"/>
+        <w:rPr>
+          <w:rFonts w:ascii="Times New Roman" w:hAnsi="Times New Roman" w:cs="Times New Roman"/>
+          <w:sz w:val="24"/>
+          <w:szCs w:val="24"/>
+        </w:rPr>
+      </w:pPr>
+    </w:p>
+    <w:p>
+      <w:pPr>
+        <w:pStyle w:val="ListParagraph"/>
+        <w:spacing w:after="0" w:line="240" w:lineRule="auto"/>
+        <w:ind w:left="0"/>
+        <w:jc w:val="both"/>
+        <w:rPr>
+          <w:rFonts w:ascii="Times New Roman" w:hAnsi="Times New Roman" w:cs="Times New Roman"/>
+          <w:sz w:val="24"/>
+          <w:szCs w:val="24"/>
+        </w:rPr>
+      </w:pPr>
+      <w:r>
+        <w:rPr>
+          <w:rFonts w:ascii="Times New Roman" w:hAnsi="Times New Roman" w:cs="Times New Roman"/>
+          <w:sz w:val="24"/>
+          <w:szCs w:val="24"/>
+        </w:rPr>
+        <w:t>Example of images were loaded to program and visualized.</w:t>
+      </w:r>
+      <w:r>
+        <w:rPr>
+          <w:rFonts w:ascii="Times New Roman" w:hAnsi="Times New Roman" w:cs="Times New Roman"/>
+          <w:sz w:val="24"/>
+          <w:szCs w:val="24"/>
+        </w:rPr>
+        <w:t xml:space="preserve"> Three samples of Class Endosomes are visualized in Figure 3-6. As shown in this figure</w:t>
+      </w:r>
+      <w:r>
+        <w:rPr>
+          <w:rFonts w:ascii="Times New Roman" w:hAnsi="Times New Roman" w:cs="Times New Roman"/>
+          <w:sz w:val="24"/>
+          <w:szCs w:val="24"/>
+        </w:rPr>
+        <w:t xml:space="preserve">, these three samples have some similar patterns but </w:t>
+      </w:r>
+      <w:r>
+        <w:rPr>
+          <w:rFonts w:ascii="Times New Roman" w:hAnsi="Times New Roman" w:cs="Times New Roman"/>
+          <w:sz w:val="24"/>
+          <w:szCs w:val="24"/>
+        </w:rPr>
+        <w:t xml:space="preserve">some differences </w:t>
+      </w:r>
+      <w:r>
+        <w:rPr>
+          <w:rFonts w:ascii="Times New Roman" w:hAnsi="Times New Roman" w:cs="Times New Roman"/>
+          <w:sz w:val="24"/>
+          <w:szCs w:val="24"/>
+        </w:rPr>
+        <w:t xml:space="preserve">can also be observed </w:t>
+      </w:r>
+    </w:p>
+    <w:p>
+      <w:pPr>
+        <w:pStyle w:val="ListParagraph"/>
+        <w:spacing w:after="0" w:line="240" w:lineRule="auto"/>
+        <w:ind w:left="0"/>
+        <w:jc w:val="center"/>
+        <w:rPr>
+          <w:rFonts w:ascii="Times New Roman" w:hAnsi="Times New Roman" w:cs="Times New Roman"/>
+          <w:sz w:val="24"/>
+          <w:szCs w:val="24"/>
+        </w:rPr>
+      </w:pPr>
+      <w:r>
+        <w:rPr>
+          <w:rFonts w:ascii="Times New Roman" w:hAnsi="Times New Roman" w:cs="Times New Roman"/>
+          <w:noProof/>
+          <w:sz w:val="24"/>
+          <w:szCs w:val="24"/>
+        </w:rPr>
+        <w:drawing>
+          <wp:inline distT="0" distB="0" distL="0" distR="0" wp14:anchorId="5E246ADF" wp14:editId="524B3DB1">
+            <wp:extent cx="4524158" cy="4249616"/>
+            <wp:effectExtent l="0" t="0" r="0" b="0"/>
+            <wp:docPr id="2" name="Picture 2"/>
+            <wp:cNvGraphicFramePr>
+              <a:graphicFrameLocks xmlns:a="http://schemas.openxmlformats.org/drawingml/2006/main" noChangeAspect="1"/>
+            </wp:cNvGraphicFramePr>
+            <a:graphic xmlns:a="http://schemas.openxmlformats.org/drawingml/2006/main">
+              <a:graphicData uri="http://schemas.openxmlformats.org/drawingml/2006/picture">
+                <pic:pic xmlns:pic="http://schemas.openxmlformats.org/drawingml/2006/picture">
+                  <pic:nvPicPr>
+                    <pic:cNvPr id="2" name="image example.png"/>
+                    <pic:cNvPicPr/>
+                  </pic:nvPicPr>
+                  <pic:blipFill>
+                    <a:blip r:embed="rId14">
+                      <a:extLst>
+                        <a:ext uri="{28A0092B-C50C-407E-A947-70E740481C1C}">
+                          <a14:useLocalDpi xmlns:a14="http://schemas.microsoft.com/office/drawing/2010/main" val="0"/>
+                        </a:ext>
+                      </a:extLst>
+                    </a:blip>
+                    <a:stretch>
+                      <a:fillRect/>
+                    </a:stretch>
+                  </pic:blipFill>
+                  <pic:spPr>
+                    <a:xfrm>
+                      <a:off x="0" y="0"/>
+                      <a:ext cx="4531414" cy="4256431"/>
+                    </a:xfrm>
+                    <a:prstGeom prst="rect">
+                      <a:avLst/>
+                    </a:prstGeom>
+                  </pic:spPr>
+                </pic:pic>
+              </a:graphicData>
+            </a:graphic>
+          </wp:inline>
+        </w:drawing>
+      </w:r>
+    </w:p>
+    <w:p>
+      <w:pPr>
+        <w:pStyle w:val="ListParagraph"/>
+        <w:spacing w:after="0" w:line="240" w:lineRule="auto"/>
+        <w:ind w:left="0"/>
+        <w:jc w:val="both"/>
+        <w:rPr>
+          <w:rFonts w:ascii="Times New Roman" w:hAnsi="Times New Roman" w:cs="Times New Roman"/>
+          <w:sz w:val="24"/>
+          <w:szCs w:val="24"/>
+        </w:rPr>
+      </w:pPr>
+    </w:p>
+    <w:p>
+      <w:pPr>
+        <w:pStyle w:val="Caption"/>
+        <w:spacing w:after="0"/>
+        <w:jc w:val="center"/>
+        <w:rPr>
+          <w:rFonts w:ascii="Times New Roman" w:hAnsi="Times New Roman" w:cs="Times New Roman"/>
+          <w:b/>
+          <w:bCs/>
+          <w:i w:val="0"/>
+          <w:iCs w:val="0"/>
+          <w:color w:val="auto"/>
+          <w:sz w:val="24"/>
+          <w:szCs w:val="24"/>
+        </w:rPr>
+      </w:pPr>
+      <w:r>
+        <w:rPr>
+          <w:rFonts w:ascii="Times New Roman" w:hAnsi="Times New Roman" w:cs="Times New Roman"/>
+          <w:b/>
+          <w:bCs/>
+          <w:i w:val="0"/>
+          <w:iCs w:val="0"/>
+          <w:color w:val="auto"/>
+          <w:sz w:val="24"/>
+          <w:szCs w:val="24"/>
+        </w:rPr>
+        <w:t xml:space="preserve">Figure </w:t>
+      </w:r>
+      <w:r>
+        <w:rPr>
+          <w:rFonts w:ascii="Times New Roman" w:hAnsi="Times New Roman" w:cs="Times New Roman"/>
+          <w:b/>
+          <w:bCs/>
+          <w:i w:val="0"/>
+          <w:iCs w:val="0"/>
+          <w:color w:val="auto"/>
+          <w:sz w:val="24"/>
+          <w:szCs w:val="24"/>
+        </w:rPr>
+        <w:fldChar w:fldCharType="begin"/>
+      </w:r>
+      <w:r>
+        <w:rPr>
+          <w:rFonts w:ascii="Times New Roman" w:hAnsi="Times New Roman" w:cs="Times New Roman"/>
+          <w:b/>
+          <w:bCs/>
+          <w:i w:val="0"/>
+          <w:iCs w:val="0"/>
+          <w:color w:val="auto"/>
+          <w:sz w:val="24"/>
+          <w:szCs w:val="24"/>
+        </w:rPr>
+        <w:instrText xml:space="preserve"> STYLEREF 1 \s </w:instrText>
+      </w:r>
+      <w:r>
+        <w:rPr>
+          <w:rFonts w:ascii="Times New Roman" w:hAnsi="Times New Roman" w:cs="Times New Roman"/>
+          <w:b/>
+          <w:bCs/>
+          <w:i w:val="0"/>
+          <w:iCs w:val="0"/>
+          <w:color w:val="auto"/>
+          <w:sz w:val="24"/>
+          <w:szCs w:val="24"/>
+        </w:rPr>
+        <w:fldChar w:fldCharType="separate"/>
+      </w:r>
+      <w:r>
+        <w:rPr>
+          <w:rFonts w:ascii="Times New Roman" w:hAnsi="Times New Roman" w:cs="Times New Roman"/>
+          <w:b/>
+          <w:bCs/>
+          <w:i w:val="0"/>
+          <w:iCs w:val="0"/>
+          <w:noProof/>
+          <w:color w:val="auto"/>
+          <w:sz w:val="24"/>
+          <w:szCs w:val="24"/>
+        </w:rPr>
+        <w:t>3</w:t>
+      </w:r>
+      <w:r>
+        <w:rPr>
+          <w:rFonts w:ascii="Times New Roman" w:hAnsi="Times New Roman" w:cs="Times New Roman"/>
+          <w:b/>
+          <w:bCs/>
+          <w:i w:val="0"/>
+          <w:iCs w:val="0"/>
+          <w:color w:val="auto"/>
+          <w:sz w:val="24"/>
+          <w:szCs w:val="24"/>
+        </w:rPr>
+        <w:fldChar w:fldCharType="end"/>
+      </w:r>
+      <w:r>
+        <w:rPr>
+          <w:rFonts w:ascii="Times New Roman" w:hAnsi="Times New Roman" w:cs="Times New Roman"/>
+          <w:b/>
+          <w:bCs/>
+          <w:i w:val="0"/>
+          <w:iCs w:val="0"/>
+          <w:color w:val="auto"/>
+          <w:sz w:val="24"/>
+          <w:szCs w:val="24"/>
+        </w:rPr>
+        <w:noBreakHyphen/>
+      </w:r>
+      <w:r>
+        <w:rPr>
+          <w:rFonts w:ascii="Times New Roman" w:hAnsi="Times New Roman" w:cs="Times New Roman"/>
+          <w:b/>
+          <w:bCs/>
+          <w:i w:val="0"/>
+          <w:iCs w:val="0"/>
+          <w:color w:val="auto"/>
+          <w:sz w:val="24"/>
+          <w:szCs w:val="24"/>
+        </w:rPr>
+        <w:fldChar w:fldCharType="begin"/>
+      </w:r>
+      <w:r>
+        <w:rPr>
+          <w:rFonts w:ascii="Times New Roman" w:hAnsi="Times New Roman" w:cs="Times New Roman"/>
+          <w:b/>
+          <w:bCs/>
+          <w:i w:val="0"/>
+          <w:iCs w:val="0"/>
+          <w:color w:val="auto"/>
+          <w:sz w:val="24"/>
+          <w:szCs w:val="24"/>
+        </w:rPr>
+        <w:instrText xml:space="preserve"> SEQ Figure \* ARABIC \s 1 </w:instrText>
+      </w:r>
+      <w:r>
+        <w:rPr>
+          <w:rFonts w:ascii="Times New Roman" w:hAnsi="Times New Roman" w:cs="Times New Roman"/>
+          <w:b/>
+          <w:bCs/>
+          <w:i w:val="0"/>
+          <w:iCs w:val="0"/>
+          <w:color w:val="auto"/>
+          <w:sz w:val="24"/>
+          <w:szCs w:val="24"/>
+        </w:rPr>
+        <w:fldChar w:fldCharType="separate"/>
+      </w:r>
+      <w:r>
+        <w:rPr>
+          <w:rFonts w:ascii="Times New Roman" w:hAnsi="Times New Roman" w:cs="Times New Roman"/>
+          <w:b/>
+          <w:bCs/>
+          <w:i w:val="0"/>
+          <w:iCs w:val="0"/>
+          <w:noProof/>
+          <w:color w:val="auto"/>
+          <w:sz w:val="24"/>
+          <w:szCs w:val="24"/>
+        </w:rPr>
+        <w:t>6</w:t>
+      </w:r>
+      <w:r>
+        <w:rPr>
+          <w:rFonts w:ascii="Times New Roman" w:hAnsi="Times New Roman" w:cs="Times New Roman"/>
+          <w:b/>
+          <w:bCs/>
+          <w:i w:val="0"/>
+          <w:iCs w:val="0"/>
+          <w:color w:val="auto"/>
+          <w:sz w:val="24"/>
+          <w:szCs w:val="24"/>
+        </w:rPr>
+        <w:fldChar w:fldCharType="end"/>
+      </w:r>
+      <w:r>
+        <w:rPr>
+          <w:rFonts w:ascii="Times New Roman" w:hAnsi="Times New Roman" w:cs="Times New Roman"/>
+          <w:b/>
+          <w:bCs/>
+          <w:i w:val="0"/>
+          <w:iCs w:val="0"/>
+          <w:color w:val="auto"/>
+          <w:sz w:val="24"/>
+          <w:szCs w:val="24"/>
+        </w:rPr>
+        <w:t xml:space="preserve"> </w:t>
+      </w:r>
+      <w:r>
+        <w:rPr>
+          <w:rFonts w:ascii="Times New Roman" w:hAnsi="Times New Roman" w:cs="Times New Roman"/>
+          <w:b/>
+          <w:bCs/>
+          <w:i w:val="0"/>
+          <w:iCs w:val="0"/>
+          <w:color w:val="auto"/>
+          <w:sz w:val="24"/>
+          <w:szCs w:val="24"/>
+        </w:rPr>
+        <w:t xml:space="preserve">Three Samples of Protein </w:t>
+      </w:r>
+      <w:r>
+        <w:rPr>
+          <w:rFonts w:ascii="Times New Roman" w:hAnsi="Times New Roman" w:cs="Times New Roman"/>
+          <w:b/>
+          <w:bCs/>
+          <w:i w:val="0"/>
+          <w:iCs w:val="0"/>
+          <w:color w:val="auto"/>
+          <w:sz w:val="24"/>
+          <w:szCs w:val="24"/>
+        </w:rPr>
+        <w:t xml:space="preserve">Cells </w:t>
+      </w:r>
+      <w:bookmarkStart w:id="4" w:name="_GoBack"/>
+      <w:bookmarkEnd w:id="4"/>
+      <w:r>
+        <w:rPr>
+          <w:rFonts w:ascii="Times New Roman" w:hAnsi="Times New Roman" w:cs="Times New Roman"/>
+          <w:b/>
+          <w:bCs/>
+          <w:i w:val="0"/>
+          <w:iCs w:val="0"/>
+          <w:color w:val="auto"/>
+          <w:sz w:val="24"/>
+          <w:szCs w:val="24"/>
+        </w:rPr>
+        <w:t xml:space="preserve">with a Class of </w:t>
+      </w:r>
+      <w:r>
+        <w:rPr>
+          <w:rFonts w:ascii="Times New Roman" w:hAnsi="Times New Roman" w:cs="Times New Roman"/>
+          <w:b/>
+          <w:bCs/>
+          <w:i w:val="0"/>
+          <w:iCs w:val="0"/>
+          <w:color w:val="auto"/>
+          <w:sz w:val="24"/>
+          <w:szCs w:val="24"/>
+        </w:rPr>
+        <w:t>Endosomes</w:t>
+      </w:r>
+    </w:p>
+    <w:p>
+      <w:pPr>
+        <w:pStyle w:val="ListParagraph"/>
+        <w:spacing w:after="0" w:line="240" w:lineRule="auto"/>
+        <w:ind w:left="0"/>
+        <w:jc w:val="both"/>
+        <w:rPr>
+          <w:rFonts w:ascii="Times New Roman" w:hAnsi="Times New Roman" w:cs="Times New Roman"/>
+          <w:sz w:val="24"/>
+          <w:szCs w:val="24"/>
+        </w:rPr>
+      </w:pPr>
+    </w:p>
+    <w:p>
+      <w:pPr>
+        <w:pStyle w:val="Heading1"/>
+        <w:numPr>
+          <w:ilvl w:val="0"/>
+          <w:numId w:val="2"/>
+        </w:numPr>
+        <w:spacing w:before="0" w:line="240" w:lineRule="auto"/>
+        <w:rPr>
+          <w:rFonts w:ascii="Times New Roman" w:hAnsi="Times New Roman" w:cs="Times New Roman"/>
+          <w:b/>
+          <w:bCs/>
+          <w:color w:val="auto"/>
+          <w:sz w:val="24"/>
+          <w:szCs w:val="24"/>
+        </w:rPr>
+      </w:pPr>
+      <w:bookmarkStart w:id="5" w:name="_Toc46685683"/>
+      <w:r>
+        <w:rPr>
+          <w:rFonts w:ascii="Times New Roman" w:hAnsi="Times New Roman" w:cs="Times New Roman"/>
+          <w:b/>
+          <w:bCs/>
+          <w:color w:val="auto"/>
+          <w:sz w:val="24"/>
+          <w:szCs w:val="24"/>
+        </w:rPr>
+        <w:t>METHODOLOGY</w:t>
+      </w:r>
+      <w:bookmarkEnd w:id="5"/>
+    </w:p>
+    <w:p>
+      <w:pPr>
+        <w:spacing w:after="0" w:line="240" w:lineRule="auto"/>
+        <w:rPr>
+          <w:rFonts w:ascii="Times New Roman" w:hAnsi="Times New Roman" w:cs="Times New Roman"/>
+          <w:b/>
+          <w:bCs/>
+          <w:sz w:val="24"/>
+          <w:szCs w:val="24"/>
+        </w:rPr>
+      </w:pPr>
+    </w:p>
+    <w:p>
+      <w:pPr>
+        <w:spacing w:after="0" w:line="240" w:lineRule="auto"/>
+        <w:jc w:val="both"/>
+        <w:rPr>
+          <w:rFonts w:ascii="Times New Roman" w:eastAsia="Times New Roman" w:hAnsi="Times New Roman" w:cs="Times New Roman"/>
+          <w:sz w:val="24"/>
+          <w:szCs w:val="24"/>
+        </w:rPr>
+      </w:pPr>
+      <w:r>
+        <w:rPr>
+          <w:rFonts w:ascii="Times New Roman" w:eastAsia="Times New Roman" w:hAnsi="Times New Roman" w:cs="Times New Roman"/>
+          <w:sz w:val="24"/>
+          <w:szCs w:val="24"/>
+        </w:rPr>
+        <w:t>The methods have been used in the Human Protein Image Classification challenge as well as the multi-class classification methods reported in the literature will be reviewed. Based on literature review, a convolutional neural network will be developed to classify mixed protein patterns using the image datasets from Human Protein Image Classification challenge. The model performance will be quantified in terms of macro average of F1 score. Strategies that may improve model performance will be explored.</w:t>
       </w:r>
     </w:p>
     <w:p>
@@ -7695,7 +9404,7 @@
           <w:sz w:val="24"/>
           <w:szCs w:val="24"/>
         </w:rPr>
-        <w:t>Model Development</w:t>
+        <w:t>Data Preprocessing</w:t>
       </w:r>
     </w:p>
     <w:p>
@@ -7736,6 +9445,47 @@
           <w:sz w:val="24"/>
           <w:szCs w:val="24"/>
         </w:rPr>
+        <w:t>Model Development</w:t>
+      </w:r>
+    </w:p>
+    <w:p>
+      <w:pPr>
+        <w:spacing w:after="0" w:line="240" w:lineRule="auto"/>
+        <w:jc w:val="both"/>
+        <w:rPr>
+          <w:rFonts w:ascii="Times New Roman" w:hAnsi="Times New Roman" w:cs="Times New Roman"/>
+          <w:sz w:val="24"/>
+          <w:szCs w:val="24"/>
+        </w:rPr>
+      </w:pPr>
+    </w:p>
+    <w:p>
+      <w:pPr>
+        <w:pStyle w:val="Heading2"/>
+        <w:numPr>
+          <w:ilvl w:val="1"/>
+          <w:numId w:val="2"/>
+        </w:numPr>
+        <w:spacing w:before="0" w:line="240" w:lineRule="auto"/>
+        <w:ind w:left="432"/>
+        <w:rPr>
+          <w:rFonts w:ascii="Times New Roman" w:hAnsi="Times New Roman" w:cs="Times New Roman"/>
+          <w:b/>
+          <w:bCs/>
+          <w:color w:val="auto"/>
+          <w:sz w:val="24"/>
+          <w:szCs w:val="24"/>
+        </w:rPr>
+      </w:pPr>
+      <w:r>
+        <w:rPr>
+          <w:rFonts w:ascii="Times New Roman" w:hAnsi="Times New Roman" w:cs="Times New Roman"/>
+          <w:b/>
+          <w:bCs/>
+          <w:color w:val="auto"/>
+          <w:sz w:val="24"/>
+          <w:szCs w:val="24"/>
+        </w:rPr>
         <w:t>Results Visualization</w:t>
       </w:r>
     </w:p>
@@ -7778,7 +9528,7 @@
           <w:szCs w:val="24"/>
         </w:rPr>
       </w:pPr>
-      <w:bookmarkStart w:id="5" w:name="_Toc46685685"/>
+      <w:bookmarkStart w:id="6" w:name="_Toc46685685"/>
       <w:r>
         <w:rPr>
           <w:rFonts w:ascii="Times New Roman" w:hAnsi="Times New Roman" w:cs="Times New Roman"/>
@@ -7801,7 +9551,7 @@
         </w:rPr>
         <w:t>AND DISCUSSION</w:t>
       </w:r>
-      <w:bookmarkEnd w:id="5"/>
+      <w:bookmarkEnd w:id="6"/>
     </w:p>
     <w:p>
       <w:pPr>
@@ -7849,7 +9599,7 @@
         <w:spacing w:after="0" w:line="240" w:lineRule="auto"/>
         <w:jc w:val="both"/>
       </w:pPr>
-      <w:hyperlink r:id="rId13" w:history="1">
+      <w:hyperlink r:id="rId15" w:history="1">
         <w:r>
           <w:rPr>
             <w:rStyle w:val="Hyperlink"/>
@@ -7872,7 +9622,7 @@
         <w:spacing w:after="0" w:line="240" w:lineRule="auto"/>
         <w:jc w:val="both"/>
       </w:pPr>
-      <w:hyperlink r:id="rId14" w:history="1">
+      <w:hyperlink r:id="rId16" w:history="1">
         <w:r>
           <w:rPr>
             <w:rStyle w:val="Hyperlink"/>
@@ -7925,7 +9675,7 @@
           <w:szCs w:val="24"/>
         </w:rPr>
       </w:pPr>
-      <w:bookmarkStart w:id="6" w:name="_Toc46685686"/>
+      <w:bookmarkStart w:id="7" w:name="_Toc46685686"/>
       <w:r>
         <w:rPr>
           <w:rFonts w:ascii="Times New Roman" w:hAnsi="Times New Roman" w:cs="Times New Roman"/>
@@ -7948,7 +9698,7 @@
         </w:rPr>
         <w:t>ONCLUSIONS AND RECOMMENDATIONS</w:t>
       </w:r>
-      <w:bookmarkEnd w:id="6"/>
+      <w:bookmarkEnd w:id="7"/>
     </w:p>
     <w:p>
       <w:pPr>
@@ -8029,7 +9779,7 @@
           <w:szCs w:val="24"/>
         </w:rPr>
       </w:pPr>
-      <w:bookmarkStart w:id="7" w:name="_Toc46685687"/>
+      <w:bookmarkStart w:id="8" w:name="_Toc46685687"/>
       <w:r>
         <w:rPr>
           <w:rFonts w:ascii="Times New Roman" w:hAnsi="Times New Roman" w:cs="Times New Roman"/>
@@ -8041,7 +9791,7 @@
         </w:rPr>
         <w:t>REFERENCE</w:t>
       </w:r>
-      <w:bookmarkEnd w:id="7"/>
+      <w:bookmarkEnd w:id="8"/>
     </w:p>
     <w:p>
       <w:pPr>
@@ -8055,8 +9805,6 @@
           <w:szCs w:val="24"/>
         </w:rPr>
       </w:pPr>
-      <w:bookmarkStart w:id="8" w:name="_GoBack"/>
-      <w:bookmarkEnd w:id="8"/>
     </w:p>
     <w:p>
       <w:pPr>
@@ -8067,13 +9815,41 @@
           <w:szCs w:val="24"/>
         </w:rPr>
       </w:pPr>
-      <w:r>
-        <w:rPr>
-          <w:rFonts w:ascii="Times New Roman" w:hAnsi="Times New Roman" w:cs="Times New Roman"/>
-          <w:sz w:val="24"/>
-          <w:szCs w:val="24"/>
-        </w:rPr>
-        <w:t>Ezat, W. A., M. M. Dessonuky, and N.A. Ismail. (2020). “Multi-class Image Classification Using Deep Learning Algorithm.” Journal of Physics: Conference Series. pp. 1447.</w:t>
+      <w:proofErr w:type="spellStart"/>
+      <w:r>
+        <w:rPr>
+          <w:rFonts w:ascii="Times New Roman" w:hAnsi="Times New Roman" w:cs="Times New Roman"/>
+          <w:sz w:val="24"/>
+          <w:szCs w:val="24"/>
+        </w:rPr>
+        <w:t>Ezat</w:t>
+      </w:r>
+      <w:proofErr w:type="spellEnd"/>
+      <w:r>
+        <w:rPr>
+          <w:rFonts w:ascii="Times New Roman" w:hAnsi="Times New Roman" w:cs="Times New Roman"/>
+          <w:sz w:val="24"/>
+          <w:szCs w:val="24"/>
+        </w:rPr>
+        <w:t xml:space="preserve">, W. A., M. M. </w:t>
+      </w:r>
+      <w:proofErr w:type="spellStart"/>
+      <w:r>
+        <w:rPr>
+          <w:rFonts w:ascii="Times New Roman" w:hAnsi="Times New Roman" w:cs="Times New Roman"/>
+          <w:sz w:val="24"/>
+          <w:szCs w:val="24"/>
+        </w:rPr>
+        <w:t>Dessonuky</w:t>
+      </w:r>
+      <w:proofErr w:type="spellEnd"/>
+      <w:r>
+        <w:rPr>
+          <w:rFonts w:ascii="Times New Roman" w:hAnsi="Times New Roman" w:cs="Times New Roman"/>
+          <w:sz w:val="24"/>
+          <w:szCs w:val="24"/>
+        </w:rPr>
+        <w:t>, and N.A. Ismail. (2020). “Multi-class Image Classification Using Deep Learning Algorithm.” Journal of Physics: Conference Series. pp. 1447.</w:t>
       </w:r>
     </w:p>
     <w:p>
@@ -8105,7 +9881,7 @@
         </w:rPr>
         <w:t xml:space="preserve">Jain, T. (2020). “Basics of Image Classification Techniques in Machine Learning.” </w:t>
       </w:r>
-      <w:hyperlink r:id="rId15" w:history="1">
+      <w:hyperlink r:id="rId17" w:history="1">
         <w:r>
           <w:rPr>
             <w:rStyle w:val="Hyperlink"/>
@@ -8146,15 +9922,25 @@
           <w:szCs w:val="24"/>
         </w:rPr>
       </w:pPr>
-      <w:r>
-        <w:rPr>
-          <w:rFonts w:ascii="Times New Roman" w:hAnsi="Times New Roman" w:cs="Times New Roman"/>
-          <w:sz w:val="24"/>
-          <w:szCs w:val="24"/>
-        </w:rPr>
-        <w:t xml:space="preserve">Kaggle. (2020). “Human Protein Atlas Image Classification.” </w:t>
-      </w:r>
-      <w:hyperlink r:id="rId16" w:history="1">
+      <w:proofErr w:type="spellStart"/>
+      <w:r>
+        <w:rPr>
+          <w:rFonts w:ascii="Times New Roman" w:hAnsi="Times New Roman" w:cs="Times New Roman"/>
+          <w:sz w:val="24"/>
+          <w:szCs w:val="24"/>
+        </w:rPr>
+        <w:t>Kaggle</w:t>
+      </w:r>
+      <w:proofErr w:type="spellEnd"/>
+      <w:r>
+        <w:rPr>
+          <w:rFonts w:ascii="Times New Roman" w:hAnsi="Times New Roman" w:cs="Times New Roman"/>
+          <w:sz w:val="24"/>
+          <w:szCs w:val="24"/>
+        </w:rPr>
+        <w:t xml:space="preserve">. (2020). “Human Protein Atlas Image Classification.” </w:t>
+      </w:r>
+      <w:hyperlink r:id="rId18" w:history="1">
         <w:r>
           <w:rPr>
             <w:rStyle w:val="Hyperlink"/>
@@ -8195,6 +9981,7 @@
           <w:szCs w:val="24"/>
         </w:rPr>
       </w:pPr>
+      <w:proofErr w:type="spellStart"/>
       <w:r>
         <w:rPr>
           <w:rFonts w:ascii="Times New Roman" w:eastAsia="Times New Roman" w:hAnsi="Times New Roman" w:cs="Times New Roman"/>
@@ -8219,13 +10006,32 @@
         </w:rPr>
         <w:t>rnamaa</w:t>
       </w:r>
+      <w:proofErr w:type="spellEnd"/>
       <w:r>
         <w:rPr>
           <w:rFonts w:ascii="Times New Roman" w:eastAsia="Times New Roman" w:hAnsi="Times New Roman" w:cs="Times New Roman"/>
           <w:sz w:val="24"/>
           <w:szCs w:val="24"/>
         </w:rPr>
-        <w:t xml:space="preserve">, T. and L. Parts (2017). “Accurate Classification of Protein SSubcellular Localization from High-Throughput Microscopy Images Using Deep Learning.” </w:t>
+        <w:t xml:space="preserve">, T. and L. Parts (2017). “Accurate Classification of Protein </w:t>
+      </w:r>
+      <w:proofErr w:type="spellStart"/>
+      <w:r>
+        <w:rPr>
+          <w:rFonts w:ascii="Times New Roman" w:eastAsia="Times New Roman" w:hAnsi="Times New Roman" w:cs="Times New Roman"/>
+          <w:sz w:val="24"/>
+          <w:szCs w:val="24"/>
+        </w:rPr>
+        <w:t>SSubcellular</w:t>
+      </w:r>
+      <w:proofErr w:type="spellEnd"/>
+      <w:r>
+        <w:rPr>
+          <w:rFonts w:ascii="Times New Roman" w:eastAsia="Times New Roman" w:hAnsi="Times New Roman" w:cs="Times New Roman"/>
+          <w:sz w:val="24"/>
+          <w:szCs w:val="24"/>
+        </w:rPr>
+        <w:t xml:space="preserve"> Localization from High-Throughput Microscopy Images Using Deep Learning.” </w:t>
       </w:r>
       <w:r>
         <w:rPr>
@@ -8267,13 +10073,77 @@
           <w:szCs w:val="24"/>
         </w:rPr>
       </w:pPr>
-      <w:r>
-        <w:rPr>
-          <w:rFonts w:ascii="Times New Roman" w:hAnsi="Times New Roman" w:cs="Times New Roman"/>
-          <w:sz w:val="24"/>
-          <w:szCs w:val="24"/>
-        </w:rPr>
-        <w:t>Rumetshofer, E., M. Hofmarcher, C. Rohrl, and S. Hochreiter. (2019). “Human-Level Protein Location with Convolutional Neural Networks.” Conference Paper at ICLR 2019.</w:t>
+      <w:proofErr w:type="spellStart"/>
+      <w:r>
+        <w:rPr>
+          <w:rFonts w:ascii="Times New Roman" w:hAnsi="Times New Roman" w:cs="Times New Roman"/>
+          <w:sz w:val="24"/>
+          <w:szCs w:val="24"/>
+        </w:rPr>
+        <w:t>Rumetshofer</w:t>
+      </w:r>
+      <w:proofErr w:type="spellEnd"/>
+      <w:r>
+        <w:rPr>
+          <w:rFonts w:ascii="Times New Roman" w:hAnsi="Times New Roman" w:cs="Times New Roman"/>
+          <w:sz w:val="24"/>
+          <w:szCs w:val="24"/>
+        </w:rPr>
+        <w:t xml:space="preserve">, E., M. </w:t>
+      </w:r>
+      <w:proofErr w:type="spellStart"/>
+      <w:r>
+        <w:rPr>
+          <w:rFonts w:ascii="Times New Roman" w:hAnsi="Times New Roman" w:cs="Times New Roman"/>
+          <w:sz w:val="24"/>
+          <w:szCs w:val="24"/>
+        </w:rPr>
+        <w:t>Hofmarcher</w:t>
+      </w:r>
+      <w:proofErr w:type="spellEnd"/>
+      <w:r>
+        <w:rPr>
+          <w:rFonts w:ascii="Times New Roman" w:hAnsi="Times New Roman" w:cs="Times New Roman"/>
+          <w:sz w:val="24"/>
+          <w:szCs w:val="24"/>
+        </w:rPr>
+        <w:t xml:space="preserve">, C. </w:t>
+      </w:r>
+      <w:proofErr w:type="spellStart"/>
+      <w:r>
+        <w:rPr>
+          <w:rFonts w:ascii="Times New Roman" w:hAnsi="Times New Roman" w:cs="Times New Roman"/>
+          <w:sz w:val="24"/>
+          <w:szCs w:val="24"/>
+        </w:rPr>
+        <w:t>Rohrl</w:t>
+      </w:r>
+      <w:proofErr w:type="spellEnd"/>
+      <w:r>
+        <w:rPr>
+          <w:rFonts w:ascii="Times New Roman" w:hAnsi="Times New Roman" w:cs="Times New Roman"/>
+          <w:sz w:val="24"/>
+          <w:szCs w:val="24"/>
+        </w:rPr>
+        <w:t xml:space="preserve">, and S. </w:t>
+      </w:r>
+      <w:proofErr w:type="spellStart"/>
+      <w:r>
+        <w:rPr>
+          <w:rFonts w:ascii="Times New Roman" w:hAnsi="Times New Roman" w:cs="Times New Roman"/>
+          <w:sz w:val="24"/>
+          <w:szCs w:val="24"/>
+        </w:rPr>
+        <w:t>Hochreiter</w:t>
+      </w:r>
+      <w:proofErr w:type="spellEnd"/>
+      <w:r>
+        <w:rPr>
+          <w:rFonts w:ascii="Times New Roman" w:hAnsi="Times New Roman" w:cs="Times New Roman"/>
+          <w:sz w:val="24"/>
+          <w:szCs w:val="24"/>
+        </w:rPr>
+        <w:t>. (2019). “Human-Level Protein Location with Convolutional Neural Networks.” Conference Paper at ICLR 2019.</w:t>
       </w:r>
     </w:p>
     <w:p>
@@ -8302,7 +10172,43 @@
           <w:sz w:val="24"/>
           <w:szCs w:val="24"/>
         </w:rPr>
-        <w:t xml:space="preserve">Yang, W., C. F. Winsnes, M. Hjelmare, and et al. (2019). “Analysis of the Human Protein Atlas Image Classification Competition.” </w:t>
+        <w:t xml:space="preserve">Yang, W., C. F. </w:t>
+      </w:r>
+      <w:proofErr w:type="spellStart"/>
+      <w:r>
+        <w:rPr>
+          <w:rFonts w:ascii="Times New Roman" w:hAnsi="Times New Roman" w:cs="Times New Roman"/>
+          <w:sz w:val="24"/>
+          <w:szCs w:val="24"/>
+        </w:rPr>
+        <w:t>Winsnes</w:t>
+      </w:r>
+      <w:proofErr w:type="spellEnd"/>
+      <w:r>
+        <w:rPr>
+          <w:rFonts w:ascii="Times New Roman" w:hAnsi="Times New Roman" w:cs="Times New Roman"/>
+          <w:sz w:val="24"/>
+          <w:szCs w:val="24"/>
+        </w:rPr>
+        <w:t xml:space="preserve">, M. </w:t>
+      </w:r>
+      <w:proofErr w:type="spellStart"/>
+      <w:r>
+        <w:rPr>
+          <w:rFonts w:ascii="Times New Roman" w:hAnsi="Times New Roman" w:cs="Times New Roman"/>
+          <w:sz w:val="24"/>
+          <w:szCs w:val="24"/>
+        </w:rPr>
+        <w:t>Hjelmare</w:t>
+      </w:r>
+      <w:proofErr w:type="spellEnd"/>
+      <w:r>
+        <w:rPr>
+          <w:rFonts w:ascii="Times New Roman" w:hAnsi="Times New Roman" w:cs="Times New Roman"/>
+          <w:sz w:val="24"/>
+          <w:szCs w:val="24"/>
+        </w:rPr>
+        <w:t xml:space="preserve">, and et al. (2019). “Analysis of the Human Protein Atlas Image Classification Competition.” </w:t>
       </w:r>
       <w:r>
         <w:rPr>
@@ -8337,7 +10243,7 @@
       </w:pPr>
     </w:p>
     <w:sectPr>
-      <w:footerReference w:type="default" r:id="rId17"/>
+      <w:footerReference w:type="default" r:id="rId19"/>
       <w:pgSz w:w="12240" w:h="15840"/>
       <w:pgMar w:top="1440" w:right="1440" w:bottom="1440" w:left="1440" w:header="720" w:footer="720" w:gutter="0"/>
       <w:pgNumType w:start="0"/>
@@ -8408,7 +10314,7 @@
           <w:rPr>
             <w:noProof/>
           </w:rPr>
-          <w:t>7</w:t>
+          <w:t>9</w:t>
         </w:r>
         <w:r>
           <w:rPr>
@@ -9275,6 +11181,119 @@
     </w:lvl>
   </w:abstractNum>
   <w:abstractNum w:abstractNumId="8" w15:restartNumberingAfterBreak="0">
+    <w:nsid w:val="6A6153D4"/>
+    <w:multiLevelType w:val="hybridMultilevel"/>
+    <w:tmpl w:val="406E0B3A"/>
+    <w:lvl w:ilvl="0" w:tplc="04090001">
+      <w:start w:val="1"/>
+      <w:numFmt w:val="bullet"/>
+      <w:lvlText w:val=""/>
+      <w:lvlJc w:val="left"/>
+      <w:pPr>
+        <w:ind w:left="720" w:hanging="360"/>
+      </w:pPr>
+      <w:rPr>
+        <w:rFonts w:ascii="Symbol" w:hAnsi="Symbol" w:hint="default"/>
+      </w:rPr>
+    </w:lvl>
+    <w:lvl w:ilvl="1" w:tplc="04090003" w:tentative="1">
+      <w:start w:val="1"/>
+      <w:numFmt w:val="bullet"/>
+      <w:lvlText w:val="o"/>
+      <w:lvlJc w:val="left"/>
+      <w:pPr>
+        <w:ind w:left="1440" w:hanging="360"/>
+      </w:pPr>
+      <w:rPr>
+        <w:rFonts w:ascii="Courier New" w:hAnsi="Courier New" w:cs="Courier New" w:hint="default"/>
+      </w:rPr>
+    </w:lvl>
+    <w:lvl w:ilvl="2" w:tplc="04090005" w:tentative="1">
+      <w:start w:val="1"/>
+      <w:numFmt w:val="bullet"/>
+      <w:lvlText w:val=""/>
+      <w:lvlJc w:val="left"/>
+      <w:pPr>
+        <w:ind w:left="2160" w:hanging="360"/>
+      </w:pPr>
+      <w:rPr>
+        <w:rFonts w:ascii="Wingdings" w:hAnsi="Wingdings" w:hint="default"/>
+      </w:rPr>
+    </w:lvl>
+    <w:lvl w:ilvl="3" w:tplc="04090001" w:tentative="1">
+      <w:start w:val="1"/>
+      <w:numFmt w:val="bullet"/>
+      <w:lvlText w:val=""/>
+      <w:lvlJc w:val="left"/>
+      <w:pPr>
+        <w:ind w:left="2880" w:hanging="360"/>
+      </w:pPr>
+      <w:rPr>
+        <w:rFonts w:ascii="Symbol" w:hAnsi="Symbol" w:hint="default"/>
+      </w:rPr>
+    </w:lvl>
+    <w:lvl w:ilvl="4" w:tplc="04090003" w:tentative="1">
+      <w:start w:val="1"/>
+      <w:numFmt w:val="bullet"/>
+      <w:lvlText w:val="o"/>
+      <w:lvlJc w:val="left"/>
+      <w:pPr>
+        <w:ind w:left="3600" w:hanging="360"/>
+      </w:pPr>
+      <w:rPr>
+        <w:rFonts w:ascii="Courier New" w:hAnsi="Courier New" w:cs="Courier New" w:hint="default"/>
+      </w:rPr>
+    </w:lvl>
+    <w:lvl w:ilvl="5" w:tplc="04090005" w:tentative="1">
+      <w:start w:val="1"/>
+      <w:numFmt w:val="bullet"/>
+      <w:lvlText w:val=""/>
+      <w:lvlJc w:val="left"/>
+      <w:pPr>
+        <w:ind w:left="4320" w:hanging="360"/>
+      </w:pPr>
+      <w:rPr>
+        <w:rFonts w:ascii="Wingdings" w:hAnsi="Wingdings" w:hint="default"/>
+      </w:rPr>
+    </w:lvl>
+    <w:lvl w:ilvl="6" w:tplc="04090001" w:tentative="1">
+      <w:start w:val="1"/>
+      <w:numFmt w:val="bullet"/>
+      <w:lvlText w:val=""/>
+      <w:lvlJc w:val="left"/>
+      <w:pPr>
+        <w:ind w:left="5040" w:hanging="360"/>
+      </w:pPr>
+      <w:rPr>
+        <w:rFonts w:ascii="Symbol" w:hAnsi="Symbol" w:hint="default"/>
+      </w:rPr>
+    </w:lvl>
+    <w:lvl w:ilvl="7" w:tplc="04090003" w:tentative="1">
+      <w:start w:val="1"/>
+      <w:numFmt w:val="bullet"/>
+      <w:lvlText w:val="o"/>
+      <w:lvlJc w:val="left"/>
+      <w:pPr>
+        <w:ind w:left="5760" w:hanging="360"/>
+      </w:pPr>
+      <w:rPr>
+        <w:rFonts w:ascii="Courier New" w:hAnsi="Courier New" w:cs="Courier New" w:hint="default"/>
+      </w:rPr>
+    </w:lvl>
+    <w:lvl w:ilvl="8" w:tplc="04090005" w:tentative="1">
+      <w:start w:val="1"/>
+      <w:numFmt w:val="bullet"/>
+      <w:lvlText w:val=""/>
+      <w:lvlJc w:val="left"/>
+      <w:pPr>
+        <w:ind w:left="6480" w:hanging="360"/>
+      </w:pPr>
+      <w:rPr>
+        <w:rFonts w:ascii="Wingdings" w:hAnsi="Wingdings" w:hint="default"/>
+      </w:rPr>
+    </w:lvl>
+  </w:abstractNum>
+  <w:abstractNum w:abstractNumId="9" w15:restartNumberingAfterBreak="0">
     <w:nsid w:val="7F040B18"/>
     <w:multiLevelType w:val="hybridMultilevel"/>
     <w:tmpl w:val="8C16B666"/>
@@ -9403,7 +11422,7 @@
     <w:abstractNumId w:val="3"/>
   </w:num>
   <w:num w:numId="6">
-    <w:abstractNumId w:val="8"/>
+    <w:abstractNumId w:val="9"/>
   </w:num>
   <w:num w:numId="7">
     <w:abstractNumId w:val="5"/>
@@ -9416,6 +11435,9 @@
   </w:num>
   <w:num w:numId="10">
     <w:abstractNumId w:val="0"/>
+  </w:num>
+  <w:num w:numId="11">
+    <w:abstractNumId w:val="8"/>
   </w:num>
   <w:numIdMacAtCleanup w:val="9"/>
 </w:numbering>
@@ -10884,7 +12906,7 @@
 </file>
 
 <file path=customXml/itemProps2.xml><?xml version="1.0" encoding="utf-8"?>
-<ds:datastoreItem xmlns:ds="http://schemas.openxmlformats.org/officeDocument/2006/customXml" ds:itemID="{B32F11DF-8316-4C87-99FF-4D57A6D7D2A4}">
+<ds:datastoreItem xmlns:ds="http://schemas.openxmlformats.org/officeDocument/2006/customXml" ds:itemID="{E81A5EFE-A6CB-49ED-B276-27030CB8E29B}">
   <ds:schemaRefs>
     <ds:schemaRef ds:uri="http://schemas.openxmlformats.org/officeDocument/2006/bibliography"/>
   </ds:schemaRefs>

</xml_diff>